<commit_message>
Added in Project File
</commit_message>
<xml_diff>
--- a/project/sprint-0/Book - Test Documentation.docx
+++ b/project/sprint-0/Book - Test Documentation.docx
@@ -89,6 +89,20 @@
               </w:rPr>
               <w:t xml:space="preserve">User Story </w:t>
             </w:r>
+            <w:r>
+              <w:rPr>
+                <w:shd w:val="clear" w:color="auto" w:fill="76A5AF"/>
+                <w:lang w:val="en-IE"/>
+              </w:rPr>
+              <w:t>1</w:t>
+            </w:r>
+            <w:r>
+              <w:rPr>
+                <w:shd w:val="clear" w:color="auto" w:fill="76A5AF"/>
+                <w:lang w:val="en-IE"/>
+              </w:rPr>
+              <w:t>3</w:t>
+            </w:r>
           </w:p>
         </w:tc>
         <w:tc>
@@ -110,17 +124,34 @@
           </w:tcPr>
           <w:p>
             <w:pPr>
-              <w:widowControl w:val="0"/>
-              <w:rPr>
-                <w:lang w:val="en-IE"/>
-              </w:rPr>
-            </w:pPr>
-            <w:r>
-              <w:rPr>
-                <w:lang w:val="en-IE"/>
-              </w:rPr>
-              <w:t>General – Applies to All</w:t>
-            </w:r>
+              <w:spacing w:after="200"/>
+              <w:textAlignment w:val="center"/>
+              <w:rPr>
+                <w:rFonts w:ascii="Calibri" w:hAnsi="Calibri"/>
+                <w:color w:val="000000"/>
+                <w:sz w:val="22"/>
+                <w:szCs w:val="22"/>
+                <w:lang w:val="en-IE" w:eastAsia="en-IE"/>
+              </w:rPr>
+            </w:pPr>
+            <w:r>
+              <w:rPr>
+                <w:rFonts w:ascii="Calibri" w:hAnsi="Calibri"/>
+                <w:color w:val="000000"/>
+                <w:sz w:val="22"/>
+                <w:szCs w:val="22"/>
+                <w:lang w:val="en-IE" w:eastAsia="en-IE"/>
+              </w:rPr>
+              <w:t>As an API Consumer, I want the server to throw an error if a page doesn’t exist, so that I know which pages exist.</w:t>
+            </w:r>
+          </w:p>
+          <w:p>
+            <w:pPr>
+              <w:widowControl w:val="0"/>
+              <w:rPr>
+                <w:lang w:val="en-IE"/>
+              </w:rPr>
+            </w:pPr>
           </w:p>
         </w:tc>
       </w:tr>
@@ -459,14 +490,7 @@
                   <w:rStyle w:val="Hyperlink"/>
                   <w:lang w:val="en-IE"/>
                 </w:rPr>
-                <w:t>http://localhost/Cosmere/public/</w:t>
-              </w:r>
-              <w:r>
-                <w:rPr>
-                  <w:rStyle w:val="Hyperlink"/>
-                  <w:lang w:val="en-IE"/>
-                </w:rPr>
-                <w:t>information</w:t>
+                <w:t>http://localhost/Cosmere/public/information</w:t>
               </w:r>
             </w:hyperlink>
           </w:p>
@@ -1104,6 +1128,7 @@
                 <w:shd w:val="clear" w:color="auto" w:fill="76A5AF"/>
                 <w:lang w:val="en-IE"/>
               </w:rPr>
+              <w:lastRenderedPageBreak/>
               <w:t>When</w:t>
             </w:r>
           </w:p>
@@ -1166,7 +1191,6 @@
               <w:rPr>
                 <w:lang w:val="en-IE"/>
               </w:rPr>
-              <w:lastRenderedPageBreak/>
               <w:t xml:space="preserve">Enter URL </w:t>
             </w:r>
             <w:r>
@@ -1180,11 +1204,6 @@
                 <w:lang w:val="en-IE"/>
               </w:rPr>
               <w:instrText xml:space="preserve"> HYPERLINK "http://localhost/Cosmere/public/" </w:instrText>
-            </w:r>
-            <w:r>
-              <w:rPr>
-                <w:lang w:val="en-IE"/>
-              </w:rPr>
             </w:r>
             <w:r>
               <w:rPr>
@@ -1261,7 +1280,6 @@
                 <w:shd w:val="clear" w:color="auto" w:fill="76A5AF"/>
                 <w:lang w:val="en-IE"/>
               </w:rPr>
-              <w:lastRenderedPageBreak/>
               <w:t>Then</w:t>
             </w:r>
           </w:p>
@@ -2533,7 +2551,7 @@
               <w:rPr>
                 <w:lang w:val="en-IE"/>
               </w:rPr>
-              <w:t xml:space="preserve">Enter URL </w:t>
+              <w:t>Enter URL</w:t>
             </w:r>
             <w:hyperlink r:id="rId9" w:history="1">
               <w:r>
@@ -2541,28 +2559,14 @@
                   <w:rStyle w:val="Hyperlink"/>
                   <w:lang w:val="en-IE"/>
                 </w:rPr>
-                <w:t>http://localhost/Cosm</w:t>
+                <w:t xml:space="preserve"> </w:t>
               </w:r>
               <w:r>
                 <w:rPr>
                   <w:rStyle w:val="Hyperlink"/>
                   <w:lang w:val="en-IE"/>
                 </w:rPr>
-                <w:t>e</w:t>
-              </w:r>
-              <w:r>
-                <w:rPr>
-                  <w:rStyle w:val="Hyperlink"/>
-                  <w:lang w:val="en-IE"/>
-                </w:rPr>
-                <w:t>re/public/books</w:t>
-              </w:r>
-              <w:r>
-                <w:rPr>
-                  <w:rStyle w:val="Hyperlink"/>
-                  <w:lang w:val="en-IE"/>
-                </w:rPr>
-                <w:t>/1</w:t>
+                <w:t>http://localhost/Cosmere/public/book/1</w:t>
               </w:r>
             </w:hyperlink>
           </w:p>
@@ -3023,7 +3027,7 @@
               <w:rPr>
                 <w:lang w:val="en-IE"/>
               </w:rPr>
-              <w:t>5</w:t>
+              <w:t>6</w:t>
             </w:r>
           </w:p>
         </w:tc>
@@ -3933,10 +3937,9 @@
               <w:widowControl w:val="0"/>
               <w:numPr>
                 <w:ilvl w:val="0"/>
-                <w:numId w:val="13"/>
+                <w:numId w:val="19"/>
               </w:numPr>
               <w:spacing w:line="276" w:lineRule="auto"/>
-              <w:ind w:hanging="360"/>
               <w:jc w:val="both"/>
               <w:rPr>
                 <w:lang w:val="en-IE"/>
@@ -3951,14 +3954,13 @@
           </w:p>
           <w:p>
             <w:pPr>
+              <w:pStyle w:val="ListParagraph"/>
               <w:widowControl w:val="0"/>
               <w:numPr>
                 <w:ilvl w:val="0"/>
-                <w:numId w:val="13"/>
+                <w:numId w:val="19"/>
               </w:numPr>
               <w:spacing w:line="276" w:lineRule="auto"/>
-              <w:ind w:hanging="360"/>
-              <w:contextualSpacing/>
               <w:jc w:val="both"/>
               <w:rPr>
                 <w:lang w:val="en-IE"/>
@@ -4029,14 +4031,13 @@
           </w:tcPr>
           <w:p>
             <w:pPr>
+              <w:pStyle w:val="ListParagraph"/>
               <w:widowControl w:val="0"/>
               <w:numPr>
                 <w:ilvl w:val="0"/>
-                <w:numId w:val="14"/>
+                <w:numId w:val="20"/>
               </w:numPr>
               <w:spacing w:line="276" w:lineRule="auto"/>
-              <w:ind w:hanging="360"/>
-              <w:contextualSpacing/>
               <w:jc w:val="both"/>
               <w:rPr>
                 <w:sz w:val="20"/>
@@ -4053,14 +4054,13 @@
           </w:p>
           <w:p>
             <w:pPr>
+              <w:pStyle w:val="ListParagraph"/>
               <w:widowControl w:val="0"/>
               <w:numPr>
                 <w:ilvl w:val="0"/>
-                <w:numId w:val="14"/>
+                <w:numId w:val="20"/>
               </w:numPr>
               <w:spacing w:line="276" w:lineRule="auto"/>
-              <w:ind w:hanging="360"/>
-              <w:contextualSpacing/>
               <w:rPr>
                 <w:lang w:val="en-IE"/>
               </w:rPr>
@@ -4096,14 +4096,13 @@
           </w:p>
           <w:p>
             <w:pPr>
+              <w:pStyle w:val="ListParagraph"/>
               <w:widowControl w:val="0"/>
               <w:numPr>
                 <w:ilvl w:val="0"/>
-                <w:numId w:val="14"/>
+                <w:numId w:val="20"/>
               </w:numPr>
               <w:spacing w:line="276" w:lineRule="auto"/>
-              <w:ind w:hanging="360"/>
-              <w:contextualSpacing/>
               <w:jc w:val="both"/>
               <w:rPr>
                 <w:lang w:val="en-IE"/>
@@ -4174,14 +4173,13 @@
           </w:tcPr>
           <w:p>
             <w:pPr>
+              <w:pStyle w:val="ListParagraph"/>
               <w:widowControl w:val="0"/>
               <w:numPr>
                 <w:ilvl w:val="0"/>
-                <w:numId w:val="15"/>
+                <w:numId w:val="21"/>
               </w:numPr>
               <w:spacing w:line="276" w:lineRule="auto"/>
-              <w:ind w:hanging="360"/>
-              <w:contextualSpacing/>
               <w:jc w:val="both"/>
               <w:rPr>
                 <w:sz w:val="20"/>
@@ -4198,14 +4196,13 @@
           </w:p>
           <w:p>
             <w:pPr>
+              <w:pStyle w:val="ListParagraph"/>
               <w:widowControl w:val="0"/>
               <w:numPr>
                 <w:ilvl w:val="0"/>
-                <w:numId w:val="15"/>
+                <w:numId w:val="21"/>
               </w:numPr>
               <w:spacing w:line="276" w:lineRule="auto"/>
-              <w:ind w:hanging="360"/>
-              <w:contextualSpacing/>
               <w:jc w:val="both"/>
               <w:rPr>
                 <w:lang w:val="en-IE"/>
@@ -4545,7 +4542,7 @@
               <w:rPr>
                 <w:lang w:val="en-IE"/>
               </w:rPr>
-              <w:t>6</w:t>
+              <w:t>7</w:t>
             </w:r>
           </w:p>
         </w:tc>
@@ -4851,14 +4848,7 @@
                   <w:rStyle w:val="Hyperlink"/>
                   <w:lang w:val="en-IE"/>
                 </w:rPr>
-                <w:t>http://localhost/Cosmere/public/books/</w:t>
-              </w:r>
-              <w:r>
-                <w:rPr>
-                  <w:rStyle w:val="Hyperlink"/>
-                  <w:lang w:val="en-IE"/>
-                </w:rPr>
-                <w:t>72</w:t>
+                <w:t>http://localhost/Cosmere/public/books/72</w:t>
               </w:r>
             </w:hyperlink>
           </w:p>
@@ -5139,14 +5129,6 @@
           <w:lang w:eastAsia="en-GB"/>
         </w:rPr>
       </w:pPr>
-      <w:r>
-        <w:rPr>
-          <w:sz w:val="22"/>
-          <w:szCs w:val="22"/>
-          <w:lang w:eastAsia="en-GB"/>
-        </w:rPr>
-        <w:br w:type="page"/>
-      </w:r>
     </w:p>
     <w:tbl>
       <w:tblPr>
@@ -5202,15 +5184,7 @@
                 <w:shd w:val="clear" w:color="auto" w:fill="76A5AF"/>
                 <w:lang w:val="en-IE"/>
               </w:rPr>
-              <w:lastRenderedPageBreak/>
-              <w:t xml:space="preserve">User Story </w:t>
-            </w:r>
-            <w:r>
-              <w:rPr>
-                <w:shd w:val="clear" w:color="auto" w:fill="76A5AF"/>
-                <w:lang w:val="en-IE"/>
-              </w:rPr>
-              <w:t>6</w:t>
+              <w:t>User Story 6</w:t>
             </w:r>
           </w:p>
         </w:tc>
@@ -5335,7 +5309,7 @@
               <w:rPr>
                 <w:lang w:val="en-IE"/>
               </w:rPr>
-              <w:t>7</w:t>
+              <w:t>8</w:t>
             </w:r>
           </w:p>
         </w:tc>
@@ -5472,10 +5446,9 @@
               <w:widowControl w:val="0"/>
               <w:numPr>
                 <w:ilvl w:val="0"/>
-                <w:numId w:val="13"/>
+                <w:numId w:val="22"/>
               </w:numPr>
               <w:spacing w:line="276" w:lineRule="auto"/>
-              <w:ind w:hanging="360"/>
               <w:jc w:val="both"/>
               <w:rPr>
                 <w:lang w:val="en-IE"/>
@@ -5490,14 +5463,13 @@
           </w:p>
           <w:p>
             <w:pPr>
+              <w:pStyle w:val="ListParagraph"/>
               <w:widowControl w:val="0"/>
               <w:numPr>
                 <w:ilvl w:val="0"/>
-                <w:numId w:val="13"/>
+                <w:numId w:val="22"/>
               </w:numPr>
               <w:spacing w:line="276" w:lineRule="auto"/>
-              <w:ind w:hanging="360"/>
-              <w:contextualSpacing/>
               <w:jc w:val="both"/>
               <w:rPr>
                 <w:lang w:val="en-IE"/>
@@ -5568,14 +5540,13 @@
           </w:tcPr>
           <w:p>
             <w:pPr>
+              <w:pStyle w:val="ListParagraph"/>
               <w:widowControl w:val="0"/>
               <w:numPr>
                 <w:ilvl w:val="0"/>
-                <w:numId w:val="14"/>
+                <w:numId w:val="23"/>
               </w:numPr>
               <w:spacing w:line="276" w:lineRule="auto"/>
-              <w:ind w:hanging="360"/>
-              <w:contextualSpacing/>
               <w:jc w:val="both"/>
               <w:rPr>
                 <w:sz w:val="20"/>
@@ -5604,14 +5575,13 @@
           </w:p>
           <w:p>
             <w:pPr>
+              <w:pStyle w:val="ListParagraph"/>
               <w:widowControl w:val="0"/>
               <w:numPr>
                 <w:ilvl w:val="0"/>
-                <w:numId w:val="14"/>
+                <w:numId w:val="23"/>
               </w:numPr>
               <w:spacing w:line="276" w:lineRule="auto"/>
-              <w:ind w:hanging="360"/>
-              <w:contextualSpacing/>
               <w:rPr>
                 <w:lang w:val="en-IE"/>
               </w:rPr>
@@ -5647,61 +5617,33 @@
           </w:p>
           <w:p>
             <w:pPr>
+              <w:pStyle w:val="ListParagraph"/>
               <w:widowControl w:val="0"/>
               <w:numPr>
                 <w:ilvl w:val="0"/>
-                <w:numId w:val="14"/>
+                <w:numId w:val="23"/>
               </w:numPr>
               <w:spacing w:line="276" w:lineRule="auto"/>
-              <w:ind w:hanging="360"/>
-              <w:contextualSpacing/>
-              <w:rPr>
-                <w:lang w:val="en-IE"/>
-              </w:rPr>
-            </w:pPr>
-            <w:r>
-              <w:rPr>
-                <w:lang w:val="en-IE"/>
-              </w:rPr>
-              <w:t>F</w:t>
-            </w:r>
-            <w:r>
-              <w:rPr>
-                <w:lang w:val="en-IE"/>
-              </w:rPr>
-              <w:t xml:space="preserve">ill in </w:t>
-            </w:r>
-            <w:r>
-              <w:rPr>
-                <w:lang w:val="en-IE"/>
-              </w:rPr>
-              <w:t>x-www-form-</w:t>
-            </w:r>
-            <w:proofErr w:type="spellStart"/>
-            <w:r>
-              <w:rPr>
-                <w:lang w:val="en-IE"/>
-              </w:rPr>
-              <w:t>urlencoded</w:t>
-            </w:r>
-            <w:proofErr w:type="spellEnd"/>
-            <w:r>
-              <w:rPr>
-                <w:lang w:val="en-IE"/>
-              </w:rPr>
-              <w:t xml:space="preserve"> field in POSTMAN</w:t>
-            </w:r>
-          </w:p>
-          <w:p>
-            <w:pPr>
+              <w:rPr>
+                <w:lang w:val="en-IE"/>
+              </w:rPr>
+            </w:pPr>
+            <w:r>
+              <w:rPr>
+                <w:lang w:val="en-IE"/>
+              </w:rPr>
+              <w:t>Fill in x-www-form-urlencoded field in POSTMAN</w:t>
+            </w:r>
+          </w:p>
+          <w:p>
+            <w:pPr>
+              <w:pStyle w:val="ListParagraph"/>
               <w:widowControl w:val="0"/>
               <w:numPr>
                 <w:ilvl w:val="0"/>
-                <w:numId w:val="14"/>
+                <w:numId w:val="23"/>
               </w:numPr>
               <w:spacing w:line="276" w:lineRule="auto"/>
-              <w:ind w:hanging="360"/>
-              <w:contextualSpacing/>
               <w:jc w:val="both"/>
               <w:rPr>
                 <w:lang w:val="en-IE"/>
@@ -5772,14 +5714,13 @@
           </w:tcPr>
           <w:p>
             <w:pPr>
+              <w:pStyle w:val="ListParagraph"/>
               <w:widowControl w:val="0"/>
               <w:numPr>
                 <w:ilvl w:val="0"/>
-                <w:numId w:val="15"/>
+                <w:numId w:val="24"/>
               </w:numPr>
               <w:spacing w:line="276" w:lineRule="auto"/>
-              <w:ind w:hanging="360"/>
-              <w:contextualSpacing/>
               <w:jc w:val="both"/>
               <w:rPr>
                 <w:sz w:val="20"/>
@@ -5796,14 +5737,13 @@
           </w:p>
           <w:p>
             <w:pPr>
+              <w:pStyle w:val="ListParagraph"/>
               <w:widowControl w:val="0"/>
               <w:numPr>
                 <w:ilvl w:val="0"/>
-                <w:numId w:val="15"/>
+                <w:numId w:val="24"/>
               </w:numPr>
               <w:spacing w:line="276" w:lineRule="auto"/>
-              <w:ind w:hanging="360"/>
-              <w:contextualSpacing/>
               <w:jc w:val="both"/>
               <w:rPr>
                 <w:lang w:val="en-IE"/>
@@ -5911,6 +5851,7 @@
           <w:rFonts w:eastAsiaTheme="minorEastAsia"/>
           <w:noProof/>
         </w:rPr>
+        <w:lastRenderedPageBreak/>
         <w:drawing>
           <wp:inline distT="0" distB="0" distL="0" distR="0" wp14:anchorId="2A5191F1" wp14:editId="05C41BF7">
             <wp:extent cx="5943600" cy="2625090"/>
@@ -6214,7 +6155,7 @@
               <w:rPr>
                 <w:lang w:val="en-IE"/>
               </w:rPr>
-              <w:t>8</w:t>
+              <w:t>9</w:t>
             </w:r>
           </w:p>
         </w:tc>
@@ -6250,7 +6191,6 @@
                 <w:shd w:val="clear" w:color="auto" w:fill="76A5AF"/>
                 <w:lang w:val="en-IE"/>
               </w:rPr>
-              <w:lastRenderedPageBreak/>
               <w:t>Description</w:t>
             </w:r>
           </w:p>
@@ -6346,10 +6286,9 @@
               <w:widowControl w:val="0"/>
               <w:numPr>
                 <w:ilvl w:val="0"/>
-                <w:numId w:val="13"/>
+                <w:numId w:val="26"/>
               </w:numPr>
               <w:spacing w:line="276" w:lineRule="auto"/>
-              <w:ind w:hanging="360"/>
               <w:jc w:val="both"/>
               <w:rPr>
                 <w:lang w:val="en-IE"/>
@@ -6364,14 +6303,13 @@
           </w:p>
           <w:p>
             <w:pPr>
+              <w:pStyle w:val="ListParagraph"/>
               <w:widowControl w:val="0"/>
               <w:numPr>
                 <w:ilvl w:val="0"/>
-                <w:numId w:val="13"/>
+                <w:numId w:val="26"/>
               </w:numPr>
               <w:spacing w:line="276" w:lineRule="auto"/>
-              <w:ind w:hanging="360"/>
-              <w:contextualSpacing/>
               <w:jc w:val="both"/>
               <w:rPr>
                 <w:lang w:val="en-IE"/>
@@ -6442,14 +6380,13 @@
           </w:tcPr>
           <w:p>
             <w:pPr>
+              <w:pStyle w:val="ListParagraph"/>
               <w:widowControl w:val="0"/>
               <w:numPr>
                 <w:ilvl w:val="0"/>
-                <w:numId w:val="14"/>
+                <w:numId w:val="25"/>
               </w:numPr>
               <w:spacing w:line="276" w:lineRule="auto"/>
-              <w:ind w:hanging="360"/>
-              <w:contextualSpacing/>
               <w:jc w:val="both"/>
               <w:rPr>
                 <w:sz w:val="20"/>
@@ -6478,14 +6415,13 @@
           </w:p>
           <w:p>
             <w:pPr>
+              <w:pStyle w:val="ListParagraph"/>
               <w:widowControl w:val="0"/>
               <w:numPr>
                 <w:ilvl w:val="0"/>
-                <w:numId w:val="14"/>
+                <w:numId w:val="25"/>
               </w:numPr>
               <w:spacing w:line="276" w:lineRule="auto"/>
-              <w:ind w:hanging="360"/>
-              <w:contextualSpacing/>
               <w:rPr>
                 <w:lang w:val="en-IE"/>
               </w:rPr>
@@ -6514,61 +6450,33 @@
           </w:p>
           <w:p>
             <w:pPr>
+              <w:pStyle w:val="ListParagraph"/>
               <w:widowControl w:val="0"/>
               <w:numPr>
                 <w:ilvl w:val="0"/>
-                <w:numId w:val="14"/>
+                <w:numId w:val="25"/>
               </w:numPr>
               <w:spacing w:line="276" w:lineRule="auto"/>
-              <w:ind w:hanging="360"/>
-              <w:contextualSpacing/>
-              <w:rPr>
-                <w:lang w:val="en-IE"/>
-              </w:rPr>
-            </w:pPr>
-            <w:r>
-              <w:rPr>
-                <w:lang w:val="en-IE"/>
-              </w:rPr>
-              <w:t>F</w:t>
-            </w:r>
-            <w:r>
-              <w:rPr>
-                <w:lang w:val="en-IE"/>
-              </w:rPr>
-              <w:t xml:space="preserve">ill in </w:t>
-            </w:r>
-            <w:r>
-              <w:rPr>
-                <w:lang w:val="en-IE"/>
-              </w:rPr>
-              <w:t>x-www-form-</w:t>
-            </w:r>
-            <w:proofErr w:type="spellStart"/>
-            <w:r>
-              <w:rPr>
-                <w:lang w:val="en-IE"/>
-              </w:rPr>
-              <w:t>urlencoded</w:t>
-            </w:r>
-            <w:proofErr w:type="spellEnd"/>
-            <w:r>
-              <w:rPr>
-                <w:lang w:val="en-IE"/>
-              </w:rPr>
-              <w:t xml:space="preserve"> field in POSTMAN</w:t>
-            </w:r>
-          </w:p>
-          <w:p>
-            <w:pPr>
+              <w:rPr>
+                <w:lang w:val="en-IE"/>
+              </w:rPr>
+            </w:pPr>
+            <w:r>
+              <w:rPr>
+                <w:lang w:val="en-IE"/>
+              </w:rPr>
+              <w:t>Fill in x-www-form-urlencoded field in POSTMAN</w:t>
+            </w:r>
+          </w:p>
+          <w:p>
+            <w:pPr>
+              <w:pStyle w:val="ListParagraph"/>
               <w:widowControl w:val="0"/>
               <w:numPr>
                 <w:ilvl w:val="0"/>
-                <w:numId w:val="14"/>
+                <w:numId w:val="25"/>
               </w:numPr>
               <w:spacing w:line="276" w:lineRule="auto"/>
-              <w:ind w:hanging="360"/>
-              <w:contextualSpacing/>
               <w:jc w:val="both"/>
               <w:rPr>
                 <w:lang w:val="en-IE"/>
@@ -6639,14 +6547,13 @@
           </w:tcPr>
           <w:p>
             <w:pPr>
+              <w:pStyle w:val="ListParagraph"/>
               <w:widowControl w:val="0"/>
               <w:numPr>
                 <w:ilvl w:val="0"/>
-                <w:numId w:val="15"/>
+                <w:numId w:val="27"/>
               </w:numPr>
               <w:spacing w:line="276" w:lineRule="auto"/>
-              <w:ind w:hanging="360"/>
-              <w:contextualSpacing/>
               <w:jc w:val="both"/>
               <w:rPr>
                 <w:sz w:val="20"/>
@@ -6663,14 +6570,13 @@
           </w:p>
           <w:p>
             <w:pPr>
+              <w:pStyle w:val="ListParagraph"/>
               <w:widowControl w:val="0"/>
               <w:numPr>
                 <w:ilvl w:val="0"/>
-                <w:numId w:val="15"/>
+                <w:numId w:val="27"/>
               </w:numPr>
               <w:spacing w:line="276" w:lineRule="auto"/>
-              <w:ind w:hanging="360"/>
-              <w:contextualSpacing/>
               <w:jc w:val="both"/>
               <w:rPr>
                 <w:lang w:val="en-IE"/>
@@ -6772,6 +6678,7 @@
           <w:rFonts w:eastAsiaTheme="minorEastAsia"/>
           <w:noProof/>
         </w:rPr>
+        <w:lastRenderedPageBreak/>
         <w:drawing>
           <wp:inline distT="0" distB="0" distL="0" distR="0" wp14:anchorId="1F794F99" wp14:editId="47C1BF97">
             <wp:extent cx="5731510" cy="2343150"/>
@@ -7050,7 +6957,7 @@
               <w:rPr>
                 <w:lang w:val="en-IE"/>
               </w:rPr>
-              <w:t>6</w:t>
+              <w:t>10</w:t>
             </w:r>
           </w:p>
         </w:tc>
@@ -7193,10 +7100,9 @@
               <w:widowControl w:val="0"/>
               <w:numPr>
                 <w:ilvl w:val="0"/>
-                <w:numId w:val="16"/>
+                <w:numId w:val="30"/>
               </w:numPr>
               <w:spacing w:line="276" w:lineRule="auto"/>
-              <w:ind w:hanging="394"/>
               <w:jc w:val="both"/>
               <w:rPr>
                 <w:lang w:val="en-IE"/>
@@ -7211,14 +7117,13 @@
           </w:p>
           <w:p>
             <w:pPr>
+              <w:pStyle w:val="ListParagraph"/>
               <w:widowControl w:val="0"/>
               <w:numPr>
                 <w:ilvl w:val="0"/>
-                <w:numId w:val="16"/>
+                <w:numId w:val="30"/>
               </w:numPr>
               <w:spacing w:line="276" w:lineRule="auto"/>
-              <w:ind w:hanging="394"/>
-              <w:contextualSpacing/>
               <w:jc w:val="both"/>
               <w:rPr>
                 <w:lang w:val="en-IE"/>
@@ -7289,14 +7194,13 @@
           </w:tcPr>
           <w:p>
             <w:pPr>
+              <w:pStyle w:val="ListParagraph"/>
               <w:widowControl w:val="0"/>
               <w:numPr>
                 <w:ilvl w:val="0"/>
-                <w:numId w:val="17"/>
+                <w:numId w:val="28"/>
               </w:numPr>
               <w:spacing w:line="276" w:lineRule="auto"/>
-              <w:ind w:hanging="394"/>
-              <w:contextualSpacing/>
               <w:jc w:val="both"/>
               <w:rPr>
                 <w:sz w:val="20"/>
@@ -7313,14 +7217,13 @@
           </w:p>
           <w:p>
             <w:pPr>
+              <w:pStyle w:val="ListParagraph"/>
               <w:widowControl w:val="0"/>
               <w:numPr>
                 <w:ilvl w:val="0"/>
-                <w:numId w:val="17"/>
+                <w:numId w:val="28"/>
               </w:numPr>
               <w:spacing w:line="276" w:lineRule="auto"/>
-              <w:ind w:hanging="394"/>
-              <w:contextualSpacing/>
               <w:rPr>
                 <w:lang w:val="en-IE"/>
               </w:rPr>
@@ -7349,55 +7252,33 @@
           </w:p>
           <w:p>
             <w:pPr>
+              <w:pStyle w:val="ListParagraph"/>
               <w:widowControl w:val="0"/>
               <w:numPr>
                 <w:ilvl w:val="0"/>
-                <w:numId w:val="17"/>
+                <w:numId w:val="28"/>
               </w:numPr>
               <w:spacing w:line="276" w:lineRule="auto"/>
-              <w:ind w:hanging="394"/>
-              <w:contextualSpacing/>
-              <w:rPr>
-                <w:lang w:val="en-IE"/>
-              </w:rPr>
-            </w:pPr>
-            <w:r>
-              <w:rPr>
-                <w:lang w:val="en-IE"/>
-              </w:rPr>
-              <w:t xml:space="preserve">Fill in </w:t>
-            </w:r>
-            <w:r>
-              <w:rPr>
-                <w:lang w:val="en-IE"/>
-              </w:rPr>
-              <w:t>x-www-form-</w:t>
-            </w:r>
-            <w:proofErr w:type="spellStart"/>
-            <w:r>
-              <w:rPr>
-                <w:lang w:val="en-IE"/>
-              </w:rPr>
-              <w:t>urlencoded</w:t>
-            </w:r>
-            <w:proofErr w:type="spellEnd"/>
-            <w:r>
-              <w:rPr>
-                <w:lang w:val="en-IE"/>
-              </w:rPr>
-              <w:t xml:space="preserve"> field in POSTMAN</w:t>
-            </w:r>
-          </w:p>
-          <w:p>
-            <w:pPr>
+              <w:rPr>
+                <w:lang w:val="en-IE"/>
+              </w:rPr>
+            </w:pPr>
+            <w:r>
+              <w:rPr>
+                <w:lang w:val="en-IE"/>
+              </w:rPr>
+              <w:t>Fill in x-www-form-urlencoded field in POSTMAN</w:t>
+            </w:r>
+          </w:p>
+          <w:p>
+            <w:pPr>
+              <w:pStyle w:val="ListParagraph"/>
               <w:widowControl w:val="0"/>
               <w:numPr>
                 <w:ilvl w:val="0"/>
-                <w:numId w:val="17"/>
+                <w:numId w:val="28"/>
               </w:numPr>
               <w:spacing w:line="276" w:lineRule="auto"/>
-              <w:ind w:hanging="394"/>
-              <w:contextualSpacing/>
               <w:jc w:val="both"/>
               <w:rPr>
                 <w:lang w:val="en-IE"/>
@@ -7445,7 +7326,6 @@
                 <w:shd w:val="clear" w:color="auto" w:fill="76A5AF"/>
                 <w:lang w:val="en-IE"/>
               </w:rPr>
-              <w:lastRenderedPageBreak/>
               <w:t>Then</w:t>
             </w:r>
           </w:p>
@@ -7469,14 +7349,13 @@
           </w:tcPr>
           <w:p>
             <w:pPr>
+              <w:pStyle w:val="ListParagraph"/>
               <w:widowControl w:val="0"/>
               <w:numPr>
                 <w:ilvl w:val="0"/>
-                <w:numId w:val="18"/>
+                <w:numId w:val="29"/>
               </w:numPr>
               <w:spacing w:line="276" w:lineRule="auto"/>
-              <w:ind w:hanging="394"/>
-              <w:contextualSpacing/>
               <w:jc w:val="both"/>
               <w:rPr>
                 <w:sz w:val="20"/>
@@ -7493,14 +7372,13 @@
           </w:p>
           <w:p>
             <w:pPr>
+              <w:pStyle w:val="ListParagraph"/>
               <w:widowControl w:val="0"/>
               <w:numPr>
                 <w:ilvl w:val="0"/>
-                <w:numId w:val="18"/>
+                <w:numId w:val="29"/>
               </w:numPr>
               <w:spacing w:line="276" w:lineRule="auto"/>
-              <w:ind w:hanging="394"/>
-              <w:contextualSpacing/>
               <w:jc w:val="both"/>
               <w:rPr>
                 <w:lang w:val="en-IE"/>
@@ -7614,6 +7492,7 @@
           <w:rFonts w:eastAsiaTheme="minorEastAsia"/>
           <w:noProof/>
         </w:rPr>
+        <w:lastRenderedPageBreak/>
         <w:drawing>
           <wp:inline distT="0" distB="0" distL="0" distR="0" wp14:anchorId="001AC940" wp14:editId="3D436BF4">
             <wp:extent cx="5731510" cy="1889760"/>
@@ -7831,7 +7710,7 @@
               <w:rPr>
                 <w:lang w:val="en-IE"/>
               </w:rPr>
-              <w:t>7</w:t>
+              <w:t>11</w:t>
             </w:r>
           </w:p>
         </w:tc>
@@ -7974,10 +7853,9 @@
               <w:widowControl w:val="0"/>
               <w:numPr>
                 <w:ilvl w:val="0"/>
-                <w:numId w:val="13"/>
+                <w:numId w:val="31"/>
               </w:numPr>
               <w:spacing w:line="276" w:lineRule="auto"/>
-              <w:ind w:hanging="360"/>
               <w:jc w:val="both"/>
               <w:rPr>
                 <w:lang w:val="en-IE"/>
@@ -7992,14 +7870,13 @@
           </w:p>
           <w:p>
             <w:pPr>
+              <w:pStyle w:val="ListParagraph"/>
               <w:widowControl w:val="0"/>
               <w:numPr>
                 <w:ilvl w:val="0"/>
-                <w:numId w:val="13"/>
+                <w:numId w:val="31"/>
               </w:numPr>
               <w:spacing w:line="276" w:lineRule="auto"/>
-              <w:ind w:hanging="360"/>
-              <w:contextualSpacing/>
               <w:jc w:val="both"/>
               <w:rPr>
                 <w:lang w:val="en-IE"/>
@@ -8070,14 +7947,13 @@
           </w:tcPr>
           <w:p>
             <w:pPr>
+              <w:pStyle w:val="ListParagraph"/>
               <w:widowControl w:val="0"/>
               <w:numPr>
                 <w:ilvl w:val="0"/>
-                <w:numId w:val="14"/>
+                <w:numId w:val="32"/>
               </w:numPr>
               <w:spacing w:line="276" w:lineRule="auto"/>
-              <w:ind w:hanging="360"/>
-              <w:contextualSpacing/>
               <w:jc w:val="both"/>
               <w:rPr>
                 <w:sz w:val="20"/>
@@ -8094,14 +7970,13 @@
           </w:p>
           <w:p>
             <w:pPr>
+              <w:pStyle w:val="ListParagraph"/>
               <w:widowControl w:val="0"/>
               <w:numPr>
                 <w:ilvl w:val="0"/>
-                <w:numId w:val="14"/>
+                <w:numId w:val="32"/>
               </w:numPr>
               <w:spacing w:line="276" w:lineRule="auto"/>
-              <w:ind w:hanging="360"/>
-              <w:contextualSpacing/>
               <w:rPr>
                 <w:lang w:val="en-IE"/>
               </w:rPr>
@@ -8137,61 +8012,33 @@
           </w:p>
           <w:p>
             <w:pPr>
+              <w:pStyle w:val="ListParagraph"/>
               <w:widowControl w:val="0"/>
               <w:numPr>
                 <w:ilvl w:val="0"/>
-                <w:numId w:val="14"/>
+                <w:numId w:val="32"/>
               </w:numPr>
               <w:spacing w:line="276" w:lineRule="auto"/>
-              <w:ind w:hanging="360"/>
-              <w:contextualSpacing/>
-              <w:rPr>
-                <w:lang w:val="en-IE"/>
-              </w:rPr>
-            </w:pPr>
-            <w:r>
-              <w:rPr>
-                <w:lang w:val="en-IE"/>
-              </w:rPr>
-              <w:t>F</w:t>
-            </w:r>
-            <w:r>
-              <w:rPr>
-                <w:lang w:val="en-IE"/>
-              </w:rPr>
-              <w:t xml:space="preserve">ill in </w:t>
-            </w:r>
-            <w:r>
-              <w:rPr>
-                <w:lang w:val="en-IE"/>
-              </w:rPr>
-              <w:t>x-www-form-</w:t>
-            </w:r>
-            <w:proofErr w:type="spellStart"/>
-            <w:r>
-              <w:rPr>
-                <w:lang w:val="en-IE"/>
-              </w:rPr>
-              <w:t>urlencoded</w:t>
-            </w:r>
-            <w:proofErr w:type="spellEnd"/>
-            <w:r>
-              <w:rPr>
-                <w:lang w:val="en-IE"/>
-              </w:rPr>
-              <w:t xml:space="preserve"> field in POSTMAN</w:t>
-            </w:r>
-          </w:p>
-          <w:p>
-            <w:pPr>
+              <w:rPr>
+                <w:lang w:val="en-IE"/>
+              </w:rPr>
+            </w:pPr>
+            <w:r>
+              <w:rPr>
+                <w:lang w:val="en-IE"/>
+              </w:rPr>
+              <w:t>Fill in x-www-form-urlencoded field in POSTMAN</w:t>
+            </w:r>
+          </w:p>
+          <w:p>
+            <w:pPr>
+              <w:pStyle w:val="ListParagraph"/>
               <w:widowControl w:val="0"/>
               <w:numPr>
                 <w:ilvl w:val="0"/>
-                <w:numId w:val="14"/>
+                <w:numId w:val="32"/>
               </w:numPr>
               <w:spacing w:line="276" w:lineRule="auto"/>
-              <w:ind w:hanging="360"/>
-              <w:contextualSpacing/>
               <w:jc w:val="both"/>
               <w:rPr>
                 <w:lang w:val="en-IE"/>
@@ -8262,14 +8109,13 @@
           </w:tcPr>
           <w:p>
             <w:pPr>
+              <w:pStyle w:val="ListParagraph"/>
               <w:widowControl w:val="0"/>
               <w:numPr>
                 <w:ilvl w:val="0"/>
-                <w:numId w:val="15"/>
+                <w:numId w:val="33"/>
               </w:numPr>
               <w:spacing w:line="276" w:lineRule="auto"/>
-              <w:ind w:hanging="360"/>
-              <w:contextualSpacing/>
               <w:jc w:val="both"/>
               <w:rPr>
                 <w:sz w:val="20"/>
@@ -8286,14 +8132,13 @@
           </w:p>
           <w:p>
             <w:pPr>
+              <w:pStyle w:val="ListParagraph"/>
               <w:widowControl w:val="0"/>
               <w:numPr>
                 <w:ilvl w:val="0"/>
-                <w:numId w:val="15"/>
+                <w:numId w:val="33"/>
               </w:numPr>
               <w:spacing w:line="276" w:lineRule="auto"/>
-              <w:ind w:hanging="360"/>
-              <w:contextualSpacing/>
               <w:jc w:val="both"/>
               <w:rPr>
                 <w:lang w:val="en-IE"/>
@@ -8401,7 +8246,6 @@
           <w:rFonts w:eastAsiaTheme="minorEastAsia"/>
           <w:noProof/>
         </w:rPr>
-        <w:lastRenderedPageBreak/>
         <w:drawing>
           <wp:inline distT="0" distB="0" distL="0" distR="0" wp14:anchorId="7E148FAB" wp14:editId="758BA82E">
             <wp:extent cx="5731510" cy="1889760"/>
@@ -8613,7 +8457,7 @@
               <w:rPr>
                 <w:rFonts w:ascii="Arial" w:hAnsi="Arial" w:cs="Arial"/>
               </w:rPr>
-              <w:t>30</w:t>
+              <w:t>11</w:t>
             </w:r>
           </w:p>
         </w:tc>
@@ -8830,6 +8674,178 @@
     </w:lvl>
   </w:abstractNum>
   <w:abstractNum w:abstractNumId="1" w15:restartNumberingAfterBreak="0">
+    <w:nsid w:val="05914682"/>
+    <w:multiLevelType w:val="hybridMultilevel"/>
+    <w:tmpl w:val="05F4A3AE"/>
+    <w:lvl w:ilvl="0" w:tplc="0809000F">
+      <w:start w:val="1"/>
+      <w:numFmt w:val="decimal"/>
+      <w:lvlText w:val="%1."/>
+      <w:lvlJc w:val="left"/>
+      <w:pPr>
+        <w:ind w:left="720" w:hanging="360"/>
+      </w:pPr>
+    </w:lvl>
+    <w:lvl w:ilvl="1" w:tplc="08090019">
+      <w:start w:val="1"/>
+      <w:numFmt w:val="lowerLetter"/>
+      <w:lvlText w:val="%2."/>
+      <w:lvlJc w:val="left"/>
+      <w:pPr>
+        <w:ind w:left="1440" w:hanging="360"/>
+      </w:pPr>
+    </w:lvl>
+    <w:lvl w:ilvl="2" w:tplc="0809001B">
+      <w:start w:val="1"/>
+      <w:numFmt w:val="lowerRoman"/>
+      <w:lvlText w:val="%3."/>
+      <w:lvlJc w:val="right"/>
+      <w:pPr>
+        <w:ind w:left="2160" w:hanging="180"/>
+      </w:pPr>
+    </w:lvl>
+    <w:lvl w:ilvl="3" w:tplc="0809000F">
+      <w:start w:val="1"/>
+      <w:numFmt w:val="decimal"/>
+      <w:lvlText w:val="%4."/>
+      <w:lvlJc w:val="left"/>
+      <w:pPr>
+        <w:ind w:left="2880" w:hanging="360"/>
+      </w:pPr>
+    </w:lvl>
+    <w:lvl w:ilvl="4" w:tplc="08090019">
+      <w:start w:val="1"/>
+      <w:numFmt w:val="lowerLetter"/>
+      <w:lvlText w:val="%5."/>
+      <w:lvlJc w:val="left"/>
+      <w:pPr>
+        <w:ind w:left="3600" w:hanging="360"/>
+      </w:pPr>
+    </w:lvl>
+    <w:lvl w:ilvl="5" w:tplc="0809001B">
+      <w:start w:val="1"/>
+      <w:numFmt w:val="lowerRoman"/>
+      <w:lvlText w:val="%6."/>
+      <w:lvlJc w:val="right"/>
+      <w:pPr>
+        <w:ind w:left="4320" w:hanging="180"/>
+      </w:pPr>
+    </w:lvl>
+    <w:lvl w:ilvl="6" w:tplc="0809000F">
+      <w:start w:val="1"/>
+      <w:numFmt w:val="decimal"/>
+      <w:lvlText w:val="%7."/>
+      <w:lvlJc w:val="left"/>
+      <w:pPr>
+        <w:ind w:left="5040" w:hanging="360"/>
+      </w:pPr>
+    </w:lvl>
+    <w:lvl w:ilvl="7" w:tplc="08090019">
+      <w:start w:val="1"/>
+      <w:numFmt w:val="lowerLetter"/>
+      <w:lvlText w:val="%8."/>
+      <w:lvlJc w:val="left"/>
+      <w:pPr>
+        <w:ind w:left="5760" w:hanging="360"/>
+      </w:pPr>
+    </w:lvl>
+    <w:lvl w:ilvl="8" w:tplc="0809001B">
+      <w:start w:val="1"/>
+      <w:numFmt w:val="lowerRoman"/>
+      <w:lvlText w:val="%9."/>
+      <w:lvlJc w:val="right"/>
+      <w:pPr>
+        <w:ind w:left="6480" w:hanging="180"/>
+      </w:pPr>
+    </w:lvl>
+  </w:abstractNum>
+  <w:abstractNum w:abstractNumId="2" w15:restartNumberingAfterBreak="0">
+    <w:nsid w:val="108913B3"/>
+    <w:multiLevelType w:val="hybridMultilevel"/>
+    <w:tmpl w:val="14681A16"/>
+    <w:lvl w:ilvl="0" w:tplc="0809000F">
+      <w:start w:val="1"/>
+      <w:numFmt w:val="decimal"/>
+      <w:lvlText w:val="%1."/>
+      <w:lvlJc w:val="left"/>
+      <w:pPr>
+        <w:ind w:left="720" w:hanging="360"/>
+      </w:pPr>
+    </w:lvl>
+    <w:lvl w:ilvl="1" w:tplc="08090019">
+      <w:start w:val="1"/>
+      <w:numFmt w:val="lowerLetter"/>
+      <w:lvlText w:val="%2."/>
+      <w:lvlJc w:val="left"/>
+      <w:pPr>
+        <w:ind w:left="1440" w:hanging="360"/>
+      </w:pPr>
+    </w:lvl>
+    <w:lvl w:ilvl="2" w:tplc="0809001B">
+      <w:start w:val="1"/>
+      <w:numFmt w:val="lowerRoman"/>
+      <w:lvlText w:val="%3."/>
+      <w:lvlJc w:val="right"/>
+      <w:pPr>
+        <w:ind w:left="2160" w:hanging="180"/>
+      </w:pPr>
+    </w:lvl>
+    <w:lvl w:ilvl="3" w:tplc="0809000F">
+      <w:start w:val="1"/>
+      <w:numFmt w:val="decimal"/>
+      <w:lvlText w:val="%4."/>
+      <w:lvlJc w:val="left"/>
+      <w:pPr>
+        <w:ind w:left="2880" w:hanging="360"/>
+      </w:pPr>
+    </w:lvl>
+    <w:lvl w:ilvl="4" w:tplc="08090019">
+      <w:start w:val="1"/>
+      <w:numFmt w:val="lowerLetter"/>
+      <w:lvlText w:val="%5."/>
+      <w:lvlJc w:val="left"/>
+      <w:pPr>
+        <w:ind w:left="3600" w:hanging="360"/>
+      </w:pPr>
+    </w:lvl>
+    <w:lvl w:ilvl="5" w:tplc="0809001B">
+      <w:start w:val="1"/>
+      <w:numFmt w:val="lowerRoman"/>
+      <w:lvlText w:val="%6."/>
+      <w:lvlJc w:val="right"/>
+      <w:pPr>
+        <w:ind w:left="4320" w:hanging="180"/>
+      </w:pPr>
+    </w:lvl>
+    <w:lvl w:ilvl="6" w:tplc="0809000F">
+      <w:start w:val="1"/>
+      <w:numFmt w:val="decimal"/>
+      <w:lvlText w:val="%7."/>
+      <w:lvlJc w:val="left"/>
+      <w:pPr>
+        <w:ind w:left="5040" w:hanging="360"/>
+      </w:pPr>
+    </w:lvl>
+    <w:lvl w:ilvl="7" w:tplc="08090019">
+      <w:start w:val="1"/>
+      <w:numFmt w:val="lowerLetter"/>
+      <w:lvlText w:val="%8."/>
+      <w:lvlJc w:val="left"/>
+      <w:pPr>
+        <w:ind w:left="5760" w:hanging="360"/>
+      </w:pPr>
+    </w:lvl>
+    <w:lvl w:ilvl="8" w:tplc="0809001B">
+      <w:start w:val="1"/>
+      <w:numFmt w:val="lowerRoman"/>
+      <w:lvlText w:val="%9."/>
+      <w:lvlJc w:val="right"/>
+      <w:pPr>
+        <w:ind w:left="6480" w:hanging="180"/>
+      </w:pPr>
+    </w:lvl>
+  </w:abstractNum>
+  <w:abstractNum w:abstractNumId="3" w15:restartNumberingAfterBreak="0">
     <w:nsid w:val="10B76DD2"/>
     <w:multiLevelType w:val="multilevel"/>
     <w:tmpl w:val="518CB736"/>
@@ -8969,7 +8985,7 @@
       </w:rPr>
     </w:lvl>
   </w:abstractNum>
-  <w:abstractNum w:abstractNumId="2" w15:restartNumberingAfterBreak="0">
+  <w:abstractNum w:abstractNumId="4" w15:restartNumberingAfterBreak="0">
     <w:nsid w:val="13636DB9"/>
     <w:multiLevelType w:val="multilevel"/>
     <w:tmpl w:val="518CB736"/>
@@ -9109,7 +9125,179 @@
       </w:rPr>
     </w:lvl>
   </w:abstractNum>
-  <w:abstractNum w:abstractNumId="3" w15:restartNumberingAfterBreak="0">
+  <w:abstractNum w:abstractNumId="5" w15:restartNumberingAfterBreak="0">
+    <w:nsid w:val="1A6B3EA4"/>
+    <w:multiLevelType w:val="hybridMultilevel"/>
+    <w:tmpl w:val="5E96FF40"/>
+    <w:lvl w:ilvl="0" w:tplc="0809000F">
+      <w:start w:val="1"/>
+      <w:numFmt w:val="decimal"/>
+      <w:lvlText w:val="%1."/>
+      <w:lvlJc w:val="left"/>
+      <w:pPr>
+        <w:ind w:left="720" w:hanging="360"/>
+      </w:pPr>
+    </w:lvl>
+    <w:lvl w:ilvl="1" w:tplc="08090019">
+      <w:start w:val="1"/>
+      <w:numFmt w:val="lowerLetter"/>
+      <w:lvlText w:val="%2."/>
+      <w:lvlJc w:val="left"/>
+      <w:pPr>
+        <w:ind w:left="1440" w:hanging="360"/>
+      </w:pPr>
+    </w:lvl>
+    <w:lvl w:ilvl="2" w:tplc="0809001B">
+      <w:start w:val="1"/>
+      <w:numFmt w:val="lowerRoman"/>
+      <w:lvlText w:val="%3."/>
+      <w:lvlJc w:val="right"/>
+      <w:pPr>
+        <w:ind w:left="2160" w:hanging="180"/>
+      </w:pPr>
+    </w:lvl>
+    <w:lvl w:ilvl="3" w:tplc="0809000F">
+      <w:start w:val="1"/>
+      <w:numFmt w:val="decimal"/>
+      <w:lvlText w:val="%4."/>
+      <w:lvlJc w:val="left"/>
+      <w:pPr>
+        <w:ind w:left="2880" w:hanging="360"/>
+      </w:pPr>
+    </w:lvl>
+    <w:lvl w:ilvl="4" w:tplc="08090019">
+      <w:start w:val="1"/>
+      <w:numFmt w:val="lowerLetter"/>
+      <w:lvlText w:val="%5."/>
+      <w:lvlJc w:val="left"/>
+      <w:pPr>
+        <w:ind w:left="3600" w:hanging="360"/>
+      </w:pPr>
+    </w:lvl>
+    <w:lvl w:ilvl="5" w:tplc="0809001B">
+      <w:start w:val="1"/>
+      <w:numFmt w:val="lowerRoman"/>
+      <w:lvlText w:val="%6."/>
+      <w:lvlJc w:val="right"/>
+      <w:pPr>
+        <w:ind w:left="4320" w:hanging="180"/>
+      </w:pPr>
+    </w:lvl>
+    <w:lvl w:ilvl="6" w:tplc="0809000F">
+      <w:start w:val="1"/>
+      <w:numFmt w:val="decimal"/>
+      <w:lvlText w:val="%7."/>
+      <w:lvlJc w:val="left"/>
+      <w:pPr>
+        <w:ind w:left="5040" w:hanging="360"/>
+      </w:pPr>
+    </w:lvl>
+    <w:lvl w:ilvl="7" w:tplc="08090019">
+      <w:start w:val="1"/>
+      <w:numFmt w:val="lowerLetter"/>
+      <w:lvlText w:val="%8."/>
+      <w:lvlJc w:val="left"/>
+      <w:pPr>
+        <w:ind w:left="5760" w:hanging="360"/>
+      </w:pPr>
+    </w:lvl>
+    <w:lvl w:ilvl="8" w:tplc="0809001B">
+      <w:start w:val="1"/>
+      <w:numFmt w:val="lowerRoman"/>
+      <w:lvlText w:val="%9."/>
+      <w:lvlJc w:val="right"/>
+      <w:pPr>
+        <w:ind w:left="6480" w:hanging="180"/>
+      </w:pPr>
+    </w:lvl>
+  </w:abstractNum>
+  <w:abstractNum w:abstractNumId="6" w15:restartNumberingAfterBreak="0">
+    <w:nsid w:val="1AB24B00"/>
+    <w:multiLevelType w:val="hybridMultilevel"/>
+    <w:tmpl w:val="AAFE5CA2"/>
+    <w:lvl w:ilvl="0" w:tplc="0809000F">
+      <w:start w:val="1"/>
+      <w:numFmt w:val="decimal"/>
+      <w:lvlText w:val="%1."/>
+      <w:lvlJc w:val="left"/>
+      <w:pPr>
+        <w:ind w:left="720" w:hanging="360"/>
+      </w:pPr>
+    </w:lvl>
+    <w:lvl w:ilvl="1" w:tplc="08090019">
+      <w:start w:val="1"/>
+      <w:numFmt w:val="lowerLetter"/>
+      <w:lvlText w:val="%2."/>
+      <w:lvlJc w:val="left"/>
+      <w:pPr>
+        <w:ind w:left="1440" w:hanging="360"/>
+      </w:pPr>
+    </w:lvl>
+    <w:lvl w:ilvl="2" w:tplc="0809001B">
+      <w:start w:val="1"/>
+      <w:numFmt w:val="lowerRoman"/>
+      <w:lvlText w:val="%3."/>
+      <w:lvlJc w:val="right"/>
+      <w:pPr>
+        <w:ind w:left="2160" w:hanging="180"/>
+      </w:pPr>
+    </w:lvl>
+    <w:lvl w:ilvl="3" w:tplc="0809000F">
+      <w:start w:val="1"/>
+      <w:numFmt w:val="decimal"/>
+      <w:lvlText w:val="%4."/>
+      <w:lvlJc w:val="left"/>
+      <w:pPr>
+        <w:ind w:left="2880" w:hanging="360"/>
+      </w:pPr>
+    </w:lvl>
+    <w:lvl w:ilvl="4" w:tplc="08090019">
+      <w:start w:val="1"/>
+      <w:numFmt w:val="lowerLetter"/>
+      <w:lvlText w:val="%5."/>
+      <w:lvlJc w:val="left"/>
+      <w:pPr>
+        <w:ind w:left="3600" w:hanging="360"/>
+      </w:pPr>
+    </w:lvl>
+    <w:lvl w:ilvl="5" w:tplc="0809001B">
+      <w:start w:val="1"/>
+      <w:numFmt w:val="lowerRoman"/>
+      <w:lvlText w:val="%6."/>
+      <w:lvlJc w:val="right"/>
+      <w:pPr>
+        <w:ind w:left="4320" w:hanging="180"/>
+      </w:pPr>
+    </w:lvl>
+    <w:lvl w:ilvl="6" w:tplc="0809000F">
+      <w:start w:val="1"/>
+      <w:numFmt w:val="decimal"/>
+      <w:lvlText w:val="%7."/>
+      <w:lvlJc w:val="left"/>
+      <w:pPr>
+        <w:ind w:left="5040" w:hanging="360"/>
+      </w:pPr>
+    </w:lvl>
+    <w:lvl w:ilvl="7" w:tplc="08090019">
+      <w:start w:val="1"/>
+      <w:numFmt w:val="lowerLetter"/>
+      <w:lvlText w:val="%8."/>
+      <w:lvlJc w:val="left"/>
+      <w:pPr>
+        <w:ind w:left="5760" w:hanging="360"/>
+      </w:pPr>
+    </w:lvl>
+    <w:lvl w:ilvl="8" w:tplc="0809001B">
+      <w:start w:val="1"/>
+      <w:numFmt w:val="lowerRoman"/>
+      <w:lvlText w:val="%9."/>
+      <w:lvlJc w:val="right"/>
+      <w:pPr>
+        <w:ind w:left="6480" w:hanging="180"/>
+      </w:pPr>
+    </w:lvl>
+  </w:abstractNum>
+  <w:abstractNum w:abstractNumId="7" w15:restartNumberingAfterBreak="0">
     <w:nsid w:val="1C047981"/>
     <w:multiLevelType w:val="multilevel"/>
     <w:tmpl w:val="1C6255A6"/>
@@ -9321,7 +9509,7 @@
       </w:rPr>
     </w:lvl>
   </w:abstractNum>
-  <w:abstractNum w:abstractNumId="4" w15:restartNumberingAfterBreak="0">
+  <w:abstractNum w:abstractNumId="8" w15:restartNumberingAfterBreak="0">
     <w:nsid w:val="1D783486"/>
     <w:multiLevelType w:val="multilevel"/>
     <w:tmpl w:val="7062BF16"/>
@@ -9461,7 +9649,7 @@
       </w:rPr>
     </w:lvl>
   </w:abstractNum>
-  <w:abstractNum w:abstractNumId="5" w15:restartNumberingAfterBreak="0">
+  <w:abstractNum w:abstractNumId="9" w15:restartNumberingAfterBreak="0">
     <w:nsid w:val="209534C4"/>
     <w:multiLevelType w:val="multilevel"/>
     <w:tmpl w:val="079E9578"/>
@@ -9593,7 +9781,7 @@
       </w:rPr>
     </w:lvl>
   </w:abstractNum>
-  <w:abstractNum w:abstractNumId="6" w15:restartNumberingAfterBreak="0">
+  <w:abstractNum w:abstractNumId="10" w15:restartNumberingAfterBreak="0">
     <w:nsid w:val="242A1FC6"/>
     <w:multiLevelType w:val="multilevel"/>
     <w:tmpl w:val="30C8F0B6"/>
@@ -9733,7 +9921,179 @@
       </w:rPr>
     </w:lvl>
   </w:abstractNum>
-  <w:abstractNum w:abstractNumId="7" w15:restartNumberingAfterBreak="0">
+  <w:abstractNum w:abstractNumId="11" w15:restartNumberingAfterBreak="0">
+    <w:nsid w:val="27121BA5"/>
+    <w:multiLevelType w:val="hybridMultilevel"/>
+    <w:tmpl w:val="AC748DF2"/>
+    <w:lvl w:ilvl="0" w:tplc="0809000F">
+      <w:start w:val="1"/>
+      <w:numFmt w:val="decimal"/>
+      <w:lvlText w:val="%1."/>
+      <w:lvlJc w:val="left"/>
+      <w:pPr>
+        <w:ind w:left="720" w:hanging="360"/>
+      </w:pPr>
+    </w:lvl>
+    <w:lvl w:ilvl="1" w:tplc="08090019">
+      <w:start w:val="1"/>
+      <w:numFmt w:val="lowerLetter"/>
+      <w:lvlText w:val="%2."/>
+      <w:lvlJc w:val="left"/>
+      <w:pPr>
+        <w:ind w:left="1440" w:hanging="360"/>
+      </w:pPr>
+    </w:lvl>
+    <w:lvl w:ilvl="2" w:tplc="0809001B">
+      <w:start w:val="1"/>
+      <w:numFmt w:val="lowerRoman"/>
+      <w:lvlText w:val="%3."/>
+      <w:lvlJc w:val="right"/>
+      <w:pPr>
+        <w:ind w:left="2160" w:hanging="180"/>
+      </w:pPr>
+    </w:lvl>
+    <w:lvl w:ilvl="3" w:tplc="0809000F">
+      <w:start w:val="1"/>
+      <w:numFmt w:val="decimal"/>
+      <w:lvlText w:val="%4."/>
+      <w:lvlJc w:val="left"/>
+      <w:pPr>
+        <w:ind w:left="2880" w:hanging="360"/>
+      </w:pPr>
+    </w:lvl>
+    <w:lvl w:ilvl="4" w:tplc="08090019">
+      <w:start w:val="1"/>
+      <w:numFmt w:val="lowerLetter"/>
+      <w:lvlText w:val="%5."/>
+      <w:lvlJc w:val="left"/>
+      <w:pPr>
+        <w:ind w:left="3600" w:hanging="360"/>
+      </w:pPr>
+    </w:lvl>
+    <w:lvl w:ilvl="5" w:tplc="0809001B">
+      <w:start w:val="1"/>
+      <w:numFmt w:val="lowerRoman"/>
+      <w:lvlText w:val="%6."/>
+      <w:lvlJc w:val="right"/>
+      <w:pPr>
+        <w:ind w:left="4320" w:hanging="180"/>
+      </w:pPr>
+    </w:lvl>
+    <w:lvl w:ilvl="6" w:tplc="0809000F">
+      <w:start w:val="1"/>
+      <w:numFmt w:val="decimal"/>
+      <w:lvlText w:val="%7."/>
+      <w:lvlJc w:val="left"/>
+      <w:pPr>
+        <w:ind w:left="5040" w:hanging="360"/>
+      </w:pPr>
+    </w:lvl>
+    <w:lvl w:ilvl="7" w:tplc="08090019">
+      <w:start w:val="1"/>
+      <w:numFmt w:val="lowerLetter"/>
+      <w:lvlText w:val="%8."/>
+      <w:lvlJc w:val="left"/>
+      <w:pPr>
+        <w:ind w:left="5760" w:hanging="360"/>
+      </w:pPr>
+    </w:lvl>
+    <w:lvl w:ilvl="8" w:tplc="0809001B">
+      <w:start w:val="1"/>
+      <w:numFmt w:val="lowerRoman"/>
+      <w:lvlText w:val="%9."/>
+      <w:lvlJc w:val="right"/>
+      <w:pPr>
+        <w:ind w:left="6480" w:hanging="180"/>
+      </w:pPr>
+    </w:lvl>
+  </w:abstractNum>
+  <w:abstractNum w:abstractNumId="12" w15:restartNumberingAfterBreak="0">
+    <w:nsid w:val="2A97228A"/>
+    <w:multiLevelType w:val="hybridMultilevel"/>
+    <w:tmpl w:val="AAFE5CA2"/>
+    <w:lvl w:ilvl="0" w:tplc="0809000F">
+      <w:start w:val="1"/>
+      <w:numFmt w:val="decimal"/>
+      <w:lvlText w:val="%1."/>
+      <w:lvlJc w:val="left"/>
+      <w:pPr>
+        <w:ind w:left="720" w:hanging="360"/>
+      </w:pPr>
+    </w:lvl>
+    <w:lvl w:ilvl="1" w:tplc="08090019">
+      <w:start w:val="1"/>
+      <w:numFmt w:val="lowerLetter"/>
+      <w:lvlText w:val="%2."/>
+      <w:lvlJc w:val="left"/>
+      <w:pPr>
+        <w:ind w:left="1440" w:hanging="360"/>
+      </w:pPr>
+    </w:lvl>
+    <w:lvl w:ilvl="2" w:tplc="0809001B">
+      <w:start w:val="1"/>
+      <w:numFmt w:val="lowerRoman"/>
+      <w:lvlText w:val="%3."/>
+      <w:lvlJc w:val="right"/>
+      <w:pPr>
+        <w:ind w:left="2160" w:hanging="180"/>
+      </w:pPr>
+    </w:lvl>
+    <w:lvl w:ilvl="3" w:tplc="0809000F">
+      <w:start w:val="1"/>
+      <w:numFmt w:val="decimal"/>
+      <w:lvlText w:val="%4."/>
+      <w:lvlJc w:val="left"/>
+      <w:pPr>
+        <w:ind w:left="2880" w:hanging="360"/>
+      </w:pPr>
+    </w:lvl>
+    <w:lvl w:ilvl="4" w:tplc="08090019">
+      <w:start w:val="1"/>
+      <w:numFmt w:val="lowerLetter"/>
+      <w:lvlText w:val="%5."/>
+      <w:lvlJc w:val="left"/>
+      <w:pPr>
+        <w:ind w:left="3600" w:hanging="360"/>
+      </w:pPr>
+    </w:lvl>
+    <w:lvl w:ilvl="5" w:tplc="0809001B">
+      <w:start w:val="1"/>
+      <w:numFmt w:val="lowerRoman"/>
+      <w:lvlText w:val="%6."/>
+      <w:lvlJc w:val="right"/>
+      <w:pPr>
+        <w:ind w:left="4320" w:hanging="180"/>
+      </w:pPr>
+    </w:lvl>
+    <w:lvl w:ilvl="6" w:tplc="0809000F">
+      <w:start w:val="1"/>
+      <w:numFmt w:val="decimal"/>
+      <w:lvlText w:val="%7."/>
+      <w:lvlJc w:val="left"/>
+      <w:pPr>
+        <w:ind w:left="5040" w:hanging="360"/>
+      </w:pPr>
+    </w:lvl>
+    <w:lvl w:ilvl="7" w:tplc="08090019">
+      <w:start w:val="1"/>
+      <w:numFmt w:val="lowerLetter"/>
+      <w:lvlText w:val="%8."/>
+      <w:lvlJc w:val="left"/>
+      <w:pPr>
+        <w:ind w:left="5760" w:hanging="360"/>
+      </w:pPr>
+    </w:lvl>
+    <w:lvl w:ilvl="8" w:tplc="0809001B">
+      <w:start w:val="1"/>
+      <w:numFmt w:val="lowerRoman"/>
+      <w:lvlText w:val="%9."/>
+      <w:lvlJc w:val="right"/>
+      <w:pPr>
+        <w:ind w:left="6480" w:hanging="180"/>
+      </w:pPr>
+    </w:lvl>
+  </w:abstractNum>
+  <w:abstractNum w:abstractNumId="13" w15:restartNumberingAfterBreak="0">
     <w:nsid w:val="2E0B2661"/>
     <w:multiLevelType w:val="multilevel"/>
     <w:tmpl w:val="674EB0DA"/>
@@ -9873,7 +10233,93 @@
       </w:rPr>
     </w:lvl>
   </w:abstractNum>
-  <w:abstractNum w:abstractNumId="8" w15:restartNumberingAfterBreak="0">
+  <w:abstractNum w:abstractNumId="14" w15:restartNumberingAfterBreak="0">
+    <w:nsid w:val="43AD77BF"/>
+    <w:multiLevelType w:val="hybridMultilevel"/>
+    <w:tmpl w:val="5EC29980"/>
+    <w:lvl w:ilvl="0" w:tplc="0809000F">
+      <w:start w:val="1"/>
+      <w:numFmt w:val="decimal"/>
+      <w:lvlText w:val="%1."/>
+      <w:lvlJc w:val="left"/>
+      <w:pPr>
+        <w:ind w:left="720" w:hanging="360"/>
+      </w:pPr>
+    </w:lvl>
+    <w:lvl w:ilvl="1" w:tplc="08090019">
+      <w:start w:val="1"/>
+      <w:numFmt w:val="lowerLetter"/>
+      <w:lvlText w:val="%2."/>
+      <w:lvlJc w:val="left"/>
+      <w:pPr>
+        <w:ind w:left="1440" w:hanging="360"/>
+      </w:pPr>
+    </w:lvl>
+    <w:lvl w:ilvl="2" w:tplc="0809001B">
+      <w:start w:val="1"/>
+      <w:numFmt w:val="lowerRoman"/>
+      <w:lvlText w:val="%3."/>
+      <w:lvlJc w:val="right"/>
+      <w:pPr>
+        <w:ind w:left="2160" w:hanging="180"/>
+      </w:pPr>
+    </w:lvl>
+    <w:lvl w:ilvl="3" w:tplc="0809000F">
+      <w:start w:val="1"/>
+      <w:numFmt w:val="decimal"/>
+      <w:lvlText w:val="%4."/>
+      <w:lvlJc w:val="left"/>
+      <w:pPr>
+        <w:ind w:left="2880" w:hanging="360"/>
+      </w:pPr>
+    </w:lvl>
+    <w:lvl w:ilvl="4" w:tplc="08090019">
+      <w:start w:val="1"/>
+      <w:numFmt w:val="lowerLetter"/>
+      <w:lvlText w:val="%5."/>
+      <w:lvlJc w:val="left"/>
+      <w:pPr>
+        <w:ind w:left="3600" w:hanging="360"/>
+      </w:pPr>
+    </w:lvl>
+    <w:lvl w:ilvl="5" w:tplc="0809001B">
+      <w:start w:val="1"/>
+      <w:numFmt w:val="lowerRoman"/>
+      <w:lvlText w:val="%6."/>
+      <w:lvlJc w:val="right"/>
+      <w:pPr>
+        <w:ind w:left="4320" w:hanging="180"/>
+      </w:pPr>
+    </w:lvl>
+    <w:lvl w:ilvl="6" w:tplc="0809000F">
+      <w:start w:val="1"/>
+      <w:numFmt w:val="decimal"/>
+      <w:lvlText w:val="%7."/>
+      <w:lvlJc w:val="left"/>
+      <w:pPr>
+        <w:ind w:left="5040" w:hanging="360"/>
+      </w:pPr>
+    </w:lvl>
+    <w:lvl w:ilvl="7" w:tplc="08090019">
+      <w:start w:val="1"/>
+      <w:numFmt w:val="lowerLetter"/>
+      <w:lvlText w:val="%8."/>
+      <w:lvlJc w:val="left"/>
+      <w:pPr>
+        <w:ind w:left="5760" w:hanging="360"/>
+      </w:pPr>
+    </w:lvl>
+    <w:lvl w:ilvl="8" w:tplc="0809001B">
+      <w:start w:val="1"/>
+      <w:numFmt w:val="lowerRoman"/>
+      <w:lvlText w:val="%9."/>
+      <w:lvlJc w:val="right"/>
+      <w:pPr>
+        <w:ind w:left="6480" w:hanging="180"/>
+      </w:pPr>
+    </w:lvl>
+  </w:abstractNum>
+  <w:abstractNum w:abstractNumId="15" w15:restartNumberingAfterBreak="0">
     <w:nsid w:val="455A4D3E"/>
     <w:multiLevelType w:val="multilevel"/>
     <w:tmpl w:val="674EB0DA"/>
@@ -10013,7 +10459,93 @@
       </w:rPr>
     </w:lvl>
   </w:abstractNum>
-  <w:abstractNum w:abstractNumId="9" w15:restartNumberingAfterBreak="0">
+  <w:abstractNum w:abstractNumId="16" w15:restartNumberingAfterBreak="0">
+    <w:nsid w:val="46E87C05"/>
+    <w:multiLevelType w:val="hybridMultilevel"/>
+    <w:tmpl w:val="6A10504E"/>
+    <w:lvl w:ilvl="0" w:tplc="0809000F">
+      <w:start w:val="1"/>
+      <w:numFmt w:val="decimal"/>
+      <w:lvlText w:val="%1."/>
+      <w:lvlJc w:val="left"/>
+      <w:pPr>
+        <w:ind w:left="720" w:hanging="360"/>
+      </w:pPr>
+    </w:lvl>
+    <w:lvl w:ilvl="1" w:tplc="08090019">
+      <w:start w:val="1"/>
+      <w:numFmt w:val="lowerLetter"/>
+      <w:lvlText w:val="%2."/>
+      <w:lvlJc w:val="left"/>
+      <w:pPr>
+        <w:ind w:left="1440" w:hanging="360"/>
+      </w:pPr>
+    </w:lvl>
+    <w:lvl w:ilvl="2" w:tplc="0809001B">
+      <w:start w:val="1"/>
+      <w:numFmt w:val="lowerRoman"/>
+      <w:lvlText w:val="%3."/>
+      <w:lvlJc w:val="right"/>
+      <w:pPr>
+        <w:ind w:left="2160" w:hanging="180"/>
+      </w:pPr>
+    </w:lvl>
+    <w:lvl w:ilvl="3" w:tplc="0809000F">
+      <w:start w:val="1"/>
+      <w:numFmt w:val="decimal"/>
+      <w:lvlText w:val="%4."/>
+      <w:lvlJc w:val="left"/>
+      <w:pPr>
+        <w:ind w:left="2880" w:hanging="360"/>
+      </w:pPr>
+    </w:lvl>
+    <w:lvl w:ilvl="4" w:tplc="08090019">
+      <w:start w:val="1"/>
+      <w:numFmt w:val="lowerLetter"/>
+      <w:lvlText w:val="%5."/>
+      <w:lvlJc w:val="left"/>
+      <w:pPr>
+        <w:ind w:left="3600" w:hanging="360"/>
+      </w:pPr>
+    </w:lvl>
+    <w:lvl w:ilvl="5" w:tplc="0809001B">
+      <w:start w:val="1"/>
+      <w:numFmt w:val="lowerRoman"/>
+      <w:lvlText w:val="%6."/>
+      <w:lvlJc w:val="right"/>
+      <w:pPr>
+        <w:ind w:left="4320" w:hanging="180"/>
+      </w:pPr>
+    </w:lvl>
+    <w:lvl w:ilvl="6" w:tplc="0809000F">
+      <w:start w:val="1"/>
+      <w:numFmt w:val="decimal"/>
+      <w:lvlText w:val="%7."/>
+      <w:lvlJc w:val="left"/>
+      <w:pPr>
+        <w:ind w:left="5040" w:hanging="360"/>
+      </w:pPr>
+    </w:lvl>
+    <w:lvl w:ilvl="7" w:tplc="08090019">
+      <w:start w:val="1"/>
+      <w:numFmt w:val="lowerLetter"/>
+      <w:lvlText w:val="%8."/>
+      <w:lvlJc w:val="left"/>
+      <w:pPr>
+        <w:ind w:left="5760" w:hanging="360"/>
+      </w:pPr>
+    </w:lvl>
+    <w:lvl w:ilvl="8" w:tplc="0809001B">
+      <w:start w:val="1"/>
+      <w:numFmt w:val="lowerRoman"/>
+      <w:lvlText w:val="%9."/>
+      <w:lvlJc w:val="right"/>
+      <w:pPr>
+        <w:ind w:left="6480" w:hanging="180"/>
+      </w:pPr>
+    </w:lvl>
+  </w:abstractNum>
+  <w:abstractNum w:abstractNumId="17" w15:restartNumberingAfterBreak="0">
     <w:nsid w:val="49003E66"/>
     <w:multiLevelType w:val="multilevel"/>
     <w:tmpl w:val="30C8F0B6"/>
@@ -10153,7 +10685,7 @@
       </w:rPr>
     </w:lvl>
   </w:abstractNum>
-  <w:abstractNum w:abstractNumId="10" w15:restartNumberingAfterBreak="0">
+  <w:abstractNum w:abstractNumId="18" w15:restartNumberingAfterBreak="0">
     <w:nsid w:val="493A6822"/>
     <w:multiLevelType w:val="multilevel"/>
     <w:tmpl w:val="7062BF16"/>
@@ -10293,7 +10825,93 @@
       </w:rPr>
     </w:lvl>
   </w:abstractNum>
-  <w:abstractNum w:abstractNumId="11" w15:restartNumberingAfterBreak="0">
+  <w:abstractNum w:abstractNumId="19" w15:restartNumberingAfterBreak="0">
+    <w:nsid w:val="4EC05A30"/>
+    <w:multiLevelType w:val="hybridMultilevel"/>
+    <w:tmpl w:val="14681A16"/>
+    <w:lvl w:ilvl="0" w:tplc="0809000F">
+      <w:start w:val="1"/>
+      <w:numFmt w:val="decimal"/>
+      <w:lvlText w:val="%1."/>
+      <w:lvlJc w:val="left"/>
+      <w:pPr>
+        <w:ind w:left="720" w:hanging="360"/>
+      </w:pPr>
+    </w:lvl>
+    <w:lvl w:ilvl="1" w:tplc="08090019">
+      <w:start w:val="1"/>
+      <w:numFmt w:val="lowerLetter"/>
+      <w:lvlText w:val="%2."/>
+      <w:lvlJc w:val="left"/>
+      <w:pPr>
+        <w:ind w:left="1440" w:hanging="360"/>
+      </w:pPr>
+    </w:lvl>
+    <w:lvl w:ilvl="2" w:tplc="0809001B">
+      <w:start w:val="1"/>
+      <w:numFmt w:val="lowerRoman"/>
+      <w:lvlText w:val="%3."/>
+      <w:lvlJc w:val="right"/>
+      <w:pPr>
+        <w:ind w:left="2160" w:hanging="180"/>
+      </w:pPr>
+    </w:lvl>
+    <w:lvl w:ilvl="3" w:tplc="0809000F">
+      <w:start w:val="1"/>
+      <w:numFmt w:val="decimal"/>
+      <w:lvlText w:val="%4."/>
+      <w:lvlJc w:val="left"/>
+      <w:pPr>
+        <w:ind w:left="2880" w:hanging="360"/>
+      </w:pPr>
+    </w:lvl>
+    <w:lvl w:ilvl="4" w:tplc="08090019">
+      <w:start w:val="1"/>
+      <w:numFmt w:val="lowerLetter"/>
+      <w:lvlText w:val="%5."/>
+      <w:lvlJc w:val="left"/>
+      <w:pPr>
+        <w:ind w:left="3600" w:hanging="360"/>
+      </w:pPr>
+    </w:lvl>
+    <w:lvl w:ilvl="5" w:tplc="0809001B">
+      <w:start w:val="1"/>
+      <w:numFmt w:val="lowerRoman"/>
+      <w:lvlText w:val="%6."/>
+      <w:lvlJc w:val="right"/>
+      <w:pPr>
+        <w:ind w:left="4320" w:hanging="180"/>
+      </w:pPr>
+    </w:lvl>
+    <w:lvl w:ilvl="6" w:tplc="0809000F">
+      <w:start w:val="1"/>
+      <w:numFmt w:val="decimal"/>
+      <w:lvlText w:val="%7."/>
+      <w:lvlJc w:val="left"/>
+      <w:pPr>
+        <w:ind w:left="5040" w:hanging="360"/>
+      </w:pPr>
+    </w:lvl>
+    <w:lvl w:ilvl="7" w:tplc="08090019">
+      <w:start w:val="1"/>
+      <w:numFmt w:val="lowerLetter"/>
+      <w:lvlText w:val="%8."/>
+      <w:lvlJc w:val="left"/>
+      <w:pPr>
+        <w:ind w:left="5760" w:hanging="360"/>
+      </w:pPr>
+    </w:lvl>
+    <w:lvl w:ilvl="8" w:tplc="0809001B">
+      <w:start w:val="1"/>
+      <w:numFmt w:val="lowerRoman"/>
+      <w:lvlText w:val="%9."/>
+      <w:lvlJc w:val="right"/>
+      <w:pPr>
+        <w:ind w:left="6480" w:hanging="180"/>
+      </w:pPr>
+    </w:lvl>
+  </w:abstractNum>
+  <w:abstractNum w:abstractNumId="20" w15:restartNumberingAfterBreak="0">
     <w:nsid w:val="52DA2F27"/>
     <w:multiLevelType w:val="multilevel"/>
     <w:tmpl w:val="674EB0DA"/>
@@ -10433,7 +11051,7 @@
       </w:rPr>
     </w:lvl>
   </w:abstractNum>
-  <w:abstractNum w:abstractNumId="12" w15:restartNumberingAfterBreak="0">
+  <w:abstractNum w:abstractNumId="21" w15:restartNumberingAfterBreak="0">
     <w:nsid w:val="54A930BD"/>
     <w:multiLevelType w:val="multilevel"/>
     <w:tmpl w:val="7062BF16"/>
@@ -10573,7 +11191,93 @@
       </w:rPr>
     </w:lvl>
   </w:abstractNum>
-  <w:abstractNum w:abstractNumId="13" w15:restartNumberingAfterBreak="0">
+  <w:abstractNum w:abstractNumId="22" w15:restartNumberingAfterBreak="0">
+    <w:nsid w:val="55ED320C"/>
+    <w:multiLevelType w:val="hybridMultilevel"/>
+    <w:tmpl w:val="13DAEBD0"/>
+    <w:lvl w:ilvl="0" w:tplc="0809000F">
+      <w:start w:val="1"/>
+      <w:numFmt w:val="decimal"/>
+      <w:lvlText w:val="%1."/>
+      <w:lvlJc w:val="left"/>
+      <w:pPr>
+        <w:ind w:left="720" w:hanging="360"/>
+      </w:pPr>
+    </w:lvl>
+    <w:lvl w:ilvl="1" w:tplc="08090019">
+      <w:start w:val="1"/>
+      <w:numFmt w:val="lowerLetter"/>
+      <w:lvlText w:val="%2."/>
+      <w:lvlJc w:val="left"/>
+      <w:pPr>
+        <w:ind w:left="1440" w:hanging="360"/>
+      </w:pPr>
+    </w:lvl>
+    <w:lvl w:ilvl="2" w:tplc="0809001B">
+      <w:start w:val="1"/>
+      <w:numFmt w:val="lowerRoman"/>
+      <w:lvlText w:val="%3."/>
+      <w:lvlJc w:val="right"/>
+      <w:pPr>
+        <w:ind w:left="2160" w:hanging="180"/>
+      </w:pPr>
+    </w:lvl>
+    <w:lvl w:ilvl="3" w:tplc="0809000F">
+      <w:start w:val="1"/>
+      <w:numFmt w:val="decimal"/>
+      <w:lvlText w:val="%4."/>
+      <w:lvlJc w:val="left"/>
+      <w:pPr>
+        <w:ind w:left="2880" w:hanging="360"/>
+      </w:pPr>
+    </w:lvl>
+    <w:lvl w:ilvl="4" w:tplc="08090019">
+      <w:start w:val="1"/>
+      <w:numFmt w:val="lowerLetter"/>
+      <w:lvlText w:val="%5."/>
+      <w:lvlJc w:val="left"/>
+      <w:pPr>
+        <w:ind w:left="3600" w:hanging="360"/>
+      </w:pPr>
+    </w:lvl>
+    <w:lvl w:ilvl="5" w:tplc="0809001B">
+      <w:start w:val="1"/>
+      <w:numFmt w:val="lowerRoman"/>
+      <w:lvlText w:val="%6."/>
+      <w:lvlJc w:val="right"/>
+      <w:pPr>
+        <w:ind w:left="4320" w:hanging="180"/>
+      </w:pPr>
+    </w:lvl>
+    <w:lvl w:ilvl="6" w:tplc="0809000F">
+      <w:start w:val="1"/>
+      <w:numFmt w:val="decimal"/>
+      <w:lvlText w:val="%7."/>
+      <w:lvlJc w:val="left"/>
+      <w:pPr>
+        <w:ind w:left="5040" w:hanging="360"/>
+      </w:pPr>
+    </w:lvl>
+    <w:lvl w:ilvl="7" w:tplc="08090019">
+      <w:start w:val="1"/>
+      <w:numFmt w:val="lowerLetter"/>
+      <w:lvlText w:val="%8."/>
+      <w:lvlJc w:val="left"/>
+      <w:pPr>
+        <w:ind w:left="5760" w:hanging="360"/>
+      </w:pPr>
+    </w:lvl>
+    <w:lvl w:ilvl="8" w:tplc="0809001B">
+      <w:start w:val="1"/>
+      <w:numFmt w:val="lowerRoman"/>
+      <w:lvlText w:val="%9."/>
+      <w:lvlJc w:val="right"/>
+      <w:pPr>
+        <w:ind w:left="6480" w:hanging="180"/>
+      </w:pPr>
+    </w:lvl>
+  </w:abstractNum>
+  <w:abstractNum w:abstractNumId="23" w15:restartNumberingAfterBreak="0">
     <w:nsid w:val="56E43F1B"/>
     <w:multiLevelType w:val="multilevel"/>
     <w:tmpl w:val="518CB736"/>
@@ -10713,7 +11417,7 @@
       </w:rPr>
     </w:lvl>
   </w:abstractNum>
-  <w:abstractNum w:abstractNumId="14" w15:restartNumberingAfterBreak="0">
+  <w:abstractNum w:abstractNumId="24" w15:restartNumberingAfterBreak="0">
     <w:nsid w:val="587C4831"/>
     <w:multiLevelType w:val="multilevel"/>
     <w:tmpl w:val="079E9578"/>
@@ -10845,7 +11549,7 @@
       </w:rPr>
     </w:lvl>
   </w:abstractNum>
-  <w:abstractNum w:abstractNumId="15" w15:restartNumberingAfterBreak="0">
+  <w:abstractNum w:abstractNumId="25" w15:restartNumberingAfterBreak="0">
     <w:nsid w:val="5A123DBA"/>
     <w:multiLevelType w:val="multilevel"/>
     <w:tmpl w:val="30C8F0B6"/>
@@ -10985,10 +11689,10 @@
       </w:rPr>
     </w:lvl>
   </w:abstractNum>
-  <w:abstractNum w:abstractNumId="16" w15:restartNumberingAfterBreak="0">
-    <w:nsid w:val="5F784234"/>
+  <w:abstractNum w:abstractNumId="26" w15:restartNumberingAfterBreak="0">
+    <w:nsid w:val="5A18264C"/>
     <w:multiLevelType w:val="hybridMultilevel"/>
-    <w:tmpl w:val="4FDE8E1A"/>
+    <w:tmpl w:val="F954CFD8"/>
     <w:lvl w:ilvl="0" w:tplc="0809000F">
       <w:start w:val="1"/>
       <w:numFmt w:val="decimal"/>
@@ -11071,7 +11775,351 @@
       </w:pPr>
     </w:lvl>
   </w:abstractNum>
-  <w:abstractNum w:abstractNumId="17" w15:restartNumberingAfterBreak="0">
+  <w:abstractNum w:abstractNumId="27" w15:restartNumberingAfterBreak="0">
+    <w:nsid w:val="5C8A704F"/>
+    <w:multiLevelType w:val="hybridMultilevel"/>
+    <w:tmpl w:val="72B04E18"/>
+    <w:lvl w:ilvl="0" w:tplc="0809000F">
+      <w:start w:val="1"/>
+      <w:numFmt w:val="decimal"/>
+      <w:lvlText w:val="%1."/>
+      <w:lvlJc w:val="left"/>
+      <w:pPr>
+        <w:ind w:left="720" w:hanging="360"/>
+      </w:pPr>
+    </w:lvl>
+    <w:lvl w:ilvl="1" w:tplc="08090019">
+      <w:start w:val="1"/>
+      <w:numFmt w:val="lowerLetter"/>
+      <w:lvlText w:val="%2."/>
+      <w:lvlJc w:val="left"/>
+      <w:pPr>
+        <w:ind w:left="1440" w:hanging="360"/>
+      </w:pPr>
+    </w:lvl>
+    <w:lvl w:ilvl="2" w:tplc="0809001B">
+      <w:start w:val="1"/>
+      <w:numFmt w:val="lowerRoman"/>
+      <w:lvlText w:val="%3."/>
+      <w:lvlJc w:val="right"/>
+      <w:pPr>
+        <w:ind w:left="2160" w:hanging="180"/>
+      </w:pPr>
+    </w:lvl>
+    <w:lvl w:ilvl="3" w:tplc="0809000F">
+      <w:start w:val="1"/>
+      <w:numFmt w:val="decimal"/>
+      <w:lvlText w:val="%4."/>
+      <w:lvlJc w:val="left"/>
+      <w:pPr>
+        <w:ind w:left="2880" w:hanging="360"/>
+      </w:pPr>
+    </w:lvl>
+    <w:lvl w:ilvl="4" w:tplc="08090019">
+      <w:start w:val="1"/>
+      <w:numFmt w:val="lowerLetter"/>
+      <w:lvlText w:val="%5."/>
+      <w:lvlJc w:val="left"/>
+      <w:pPr>
+        <w:ind w:left="3600" w:hanging="360"/>
+      </w:pPr>
+    </w:lvl>
+    <w:lvl w:ilvl="5" w:tplc="0809001B">
+      <w:start w:val="1"/>
+      <w:numFmt w:val="lowerRoman"/>
+      <w:lvlText w:val="%6."/>
+      <w:lvlJc w:val="right"/>
+      <w:pPr>
+        <w:ind w:left="4320" w:hanging="180"/>
+      </w:pPr>
+    </w:lvl>
+    <w:lvl w:ilvl="6" w:tplc="0809000F">
+      <w:start w:val="1"/>
+      <w:numFmt w:val="decimal"/>
+      <w:lvlText w:val="%7."/>
+      <w:lvlJc w:val="left"/>
+      <w:pPr>
+        <w:ind w:left="5040" w:hanging="360"/>
+      </w:pPr>
+    </w:lvl>
+    <w:lvl w:ilvl="7" w:tplc="08090019">
+      <w:start w:val="1"/>
+      <w:numFmt w:val="lowerLetter"/>
+      <w:lvlText w:val="%8."/>
+      <w:lvlJc w:val="left"/>
+      <w:pPr>
+        <w:ind w:left="5760" w:hanging="360"/>
+      </w:pPr>
+    </w:lvl>
+    <w:lvl w:ilvl="8" w:tplc="0809001B">
+      <w:start w:val="1"/>
+      <w:numFmt w:val="lowerRoman"/>
+      <w:lvlText w:val="%9."/>
+      <w:lvlJc w:val="right"/>
+      <w:pPr>
+        <w:ind w:left="6480" w:hanging="180"/>
+      </w:pPr>
+    </w:lvl>
+  </w:abstractNum>
+  <w:abstractNum w:abstractNumId="28" w15:restartNumberingAfterBreak="0">
+    <w:nsid w:val="5F784234"/>
+    <w:multiLevelType w:val="hybridMultilevel"/>
+    <w:tmpl w:val="6BD4402C"/>
+    <w:lvl w:ilvl="0" w:tplc="0809000F">
+      <w:start w:val="1"/>
+      <w:numFmt w:val="decimal"/>
+      <w:lvlText w:val="%1."/>
+      <w:lvlJc w:val="left"/>
+      <w:pPr>
+        <w:ind w:left="720" w:hanging="360"/>
+      </w:pPr>
+    </w:lvl>
+    <w:lvl w:ilvl="1" w:tplc="08090019">
+      <w:start w:val="1"/>
+      <w:numFmt w:val="lowerLetter"/>
+      <w:lvlText w:val="%2."/>
+      <w:lvlJc w:val="left"/>
+      <w:pPr>
+        <w:ind w:left="1440" w:hanging="360"/>
+      </w:pPr>
+    </w:lvl>
+    <w:lvl w:ilvl="2" w:tplc="0809001B">
+      <w:start w:val="1"/>
+      <w:numFmt w:val="lowerRoman"/>
+      <w:lvlText w:val="%3."/>
+      <w:lvlJc w:val="right"/>
+      <w:pPr>
+        <w:ind w:left="2160" w:hanging="180"/>
+      </w:pPr>
+    </w:lvl>
+    <w:lvl w:ilvl="3" w:tplc="0809000F">
+      <w:start w:val="1"/>
+      <w:numFmt w:val="decimal"/>
+      <w:lvlText w:val="%4."/>
+      <w:lvlJc w:val="left"/>
+      <w:pPr>
+        <w:ind w:left="2880" w:hanging="360"/>
+      </w:pPr>
+    </w:lvl>
+    <w:lvl w:ilvl="4" w:tplc="08090019">
+      <w:start w:val="1"/>
+      <w:numFmt w:val="lowerLetter"/>
+      <w:lvlText w:val="%5."/>
+      <w:lvlJc w:val="left"/>
+      <w:pPr>
+        <w:ind w:left="3600" w:hanging="360"/>
+      </w:pPr>
+    </w:lvl>
+    <w:lvl w:ilvl="5" w:tplc="0809001B">
+      <w:start w:val="1"/>
+      <w:numFmt w:val="lowerRoman"/>
+      <w:lvlText w:val="%6."/>
+      <w:lvlJc w:val="right"/>
+      <w:pPr>
+        <w:ind w:left="4320" w:hanging="180"/>
+      </w:pPr>
+    </w:lvl>
+    <w:lvl w:ilvl="6" w:tplc="0809000F">
+      <w:start w:val="1"/>
+      <w:numFmt w:val="decimal"/>
+      <w:lvlText w:val="%7."/>
+      <w:lvlJc w:val="left"/>
+      <w:pPr>
+        <w:ind w:left="5040" w:hanging="360"/>
+      </w:pPr>
+    </w:lvl>
+    <w:lvl w:ilvl="7" w:tplc="08090019">
+      <w:start w:val="1"/>
+      <w:numFmt w:val="lowerLetter"/>
+      <w:lvlText w:val="%8."/>
+      <w:lvlJc w:val="left"/>
+      <w:pPr>
+        <w:ind w:left="5760" w:hanging="360"/>
+      </w:pPr>
+    </w:lvl>
+    <w:lvl w:ilvl="8" w:tplc="0809001B">
+      <w:start w:val="1"/>
+      <w:numFmt w:val="lowerRoman"/>
+      <w:lvlText w:val="%9."/>
+      <w:lvlJc w:val="right"/>
+      <w:pPr>
+        <w:ind w:left="6480" w:hanging="180"/>
+      </w:pPr>
+    </w:lvl>
+  </w:abstractNum>
+  <w:abstractNum w:abstractNumId="29" w15:restartNumberingAfterBreak="0">
+    <w:nsid w:val="60741BC4"/>
+    <w:multiLevelType w:val="hybridMultilevel"/>
+    <w:tmpl w:val="6A10504E"/>
+    <w:lvl w:ilvl="0" w:tplc="0809000F">
+      <w:start w:val="1"/>
+      <w:numFmt w:val="decimal"/>
+      <w:lvlText w:val="%1."/>
+      <w:lvlJc w:val="left"/>
+      <w:pPr>
+        <w:ind w:left="720" w:hanging="360"/>
+      </w:pPr>
+    </w:lvl>
+    <w:lvl w:ilvl="1" w:tplc="08090019">
+      <w:start w:val="1"/>
+      <w:numFmt w:val="lowerLetter"/>
+      <w:lvlText w:val="%2."/>
+      <w:lvlJc w:val="left"/>
+      <w:pPr>
+        <w:ind w:left="1440" w:hanging="360"/>
+      </w:pPr>
+    </w:lvl>
+    <w:lvl w:ilvl="2" w:tplc="0809001B">
+      <w:start w:val="1"/>
+      <w:numFmt w:val="lowerRoman"/>
+      <w:lvlText w:val="%3."/>
+      <w:lvlJc w:val="right"/>
+      <w:pPr>
+        <w:ind w:left="2160" w:hanging="180"/>
+      </w:pPr>
+    </w:lvl>
+    <w:lvl w:ilvl="3" w:tplc="0809000F">
+      <w:start w:val="1"/>
+      <w:numFmt w:val="decimal"/>
+      <w:lvlText w:val="%4."/>
+      <w:lvlJc w:val="left"/>
+      <w:pPr>
+        <w:ind w:left="2880" w:hanging="360"/>
+      </w:pPr>
+    </w:lvl>
+    <w:lvl w:ilvl="4" w:tplc="08090019">
+      <w:start w:val="1"/>
+      <w:numFmt w:val="lowerLetter"/>
+      <w:lvlText w:val="%5."/>
+      <w:lvlJc w:val="left"/>
+      <w:pPr>
+        <w:ind w:left="3600" w:hanging="360"/>
+      </w:pPr>
+    </w:lvl>
+    <w:lvl w:ilvl="5" w:tplc="0809001B">
+      <w:start w:val="1"/>
+      <w:numFmt w:val="lowerRoman"/>
+      <w:lvlText w:val="%6."/>
+      <w:lvlJc w:val="right"/>
+      <w:pPr>
+        <w:ind w:left="4320" w:hanging="180"/>
+      </w:pPr>
+    </w:lvl>
+    <w:lvl w:ilvl="6" w:tplc="0809000F">
+      <w:start w:val="1"/>
+      <w:numFmt w:val="decimal"/>
+      <w:lvlText w:val="%7."/>
+      <w:lvlJc w:val="left"/>
+      <w:pPr>
+        <w:ind w:left="5040" w:hanging="360"/>
+      </w:pPr>
+    </w:lvl>
+    <w:lvl w:ilvl="7" w:tplc="08090019">
+      <w:start w:val="1"/>
+      <w:numFmt w:val="lowerLetter"/>
+      <w:lvlText w:val="%8."/>
+      <w:lvlJc w:val="left"/>
+      <w:pPr>
+        <w:ind w:left="5760" w:hanging="360"/>
+      </w:pPr>
+    </w:lvl>
+    <w:lvl w:ilvl="8" w:tplc="0809001B">
+      <w:start w:val="1"/>
+      <w:numFmt w:val="lowerRoman"/>
+      <w:lvlText w:val="%9."/>
+      <w:lvlJc w:val="right"/>
+      <w:pPr>
+        <w:ind w:left="6480" w:hanging="180"/>
+      </w:pPr>
+    </w:lvl>
+  </w:abstractNum>
+  <w:abstractNum w:abstractNumId="30" w15:restartNumberingAfterBreak="0">
+    <w:nsid w:val="6F084D6F"/>
+    <w:multiLevelType w:val="hybridMultilevel"/>
+    <w:tmpl w:val="01E27318"/>
+    <w:lvl w:ilvl="0" w:tplc="0809000F">
+      <w:start w:val="1"/>
+      <w:numFmt w:val="decimal"/>
+      <w:lvlText w:val="%1."/>
+      <w:lvlJc w:val="left"/>
+      <w:pPr>
+        <w:ind w:left="720" w:hanging="360"/>
+      </w:pPr>
+    </w:lvl>
+    <w:lvl w:ilvl="1" w:tplc="08090019">
+      <w:start w:val="1"/>
+      <w:numFmt w:val="lowerLetter"/>
+      <w:lvlText w:val="%2."/>
+      <w:lvlJc w:val="left"/>
+      <w:pPr>
+        <w:ind w:left="1440" w:hanging="360"/>
+      </w:pPr>
+    </w:lvl>
+    <w:lvl w:ilvl="2" w:tplc="0809001B">
+      <w:start w:val="1"/>
+      <w:numFmt w:val="lowerRoman"/>
+      <w:lvlText w:val="%3."/>
+      <w:lvlJc w:val="right"/>
+      <w:pPr>
+        <w:ind w:left="2160" w:hanging="180"/>
+      </w:pPr>
+    </w:lvl>
+    <w:lvl w:ilvl="3" w:tplc="0809000F">
+      <w:start w:val="1"/>
+      <w:numFmt w:val="decimal"/>
+      <w:lvlText w:val="%4."/>
+      <w:lvlJc w:val="left"/>
+      <w:pPr>
+        <w:ind w:left="2880" w:hanging="360"/>
+      </w:pPr>
+    </w:lvl>
+    <w:lvl w:ilvl="4" w:tplc="08090019">
+      <w:start w:val="1"/>
+      <w:numFmt w:val="lowerLetter"/>
+      <w:lvlText w:val="%5."/>
+      <w:lvlJc w:val="left"/>
+      <w:pPr>
+        <w:ind w:left="3600" w:hanging="360"/>
+      </w:pPr>
+    </w:lvl>
+    <w:lvl w:ilvl="5" w:tplc="0809001B">
+      <w:start w:val="1"/>
+      <w:numFmt w:val="lowerRoman"/>
+      <w:lvlText w:val="%6."/>
+      <w:lvlJc w:val="right"/>
+      <w:pPr>
+        <w:ind w:left="4320" w:hanging="180"/>
+      </w:pPr>
+    </w:lvl>
+    <w:lvl w:ilvl="6" w:tplc="0809000F">
+      <w:start w:val="1"/>
+      <w:numFmt w:val="decimal"/>
+      <w:lvlText w:val="%7."/>
+      <w:lvlJc w:val="left"/>
+      <w:pPr>
+        <w:ind w:left="5040" w:hanging="360"/>
+      </w:pPr>
+    </w:lvl>
+    <w:lvl w:ilvl="7" w:tplc="08090019">
+      <w:start w:val="1"/>
+      <w:numFmt w:val="lowerLetter"/>
+      <w:lvlText w:val="%8."/>
+      <w:lvlJc w:val="left"/>
+      <w:pPr>
+        <w:ind w:left="5760" w:hanging="360"/>
+      </w:pPr>
+    </w:lvl>
+    <w:lvl w:ilvl="8" w:tplc="0809001B">
+      <w:start w:val="1"/>
+      <w:numFmt w:val="lowerRoman"/>
+      <w:lvlText w:val="%9."/>
+      <w:lvlJc w:val="right"/>
+      <w:pPr>
+        <w:ind w:left="6480" w:hanging="180"/>
+      </w:pPr>
+    </w:lvl>
+  </w:abstractNum>
+  <w:abstractNum w:abstractNumId="31" w15:restartNumberingAfterBreak="0">
     <w:nsid w:val="779A2D01"/>
     <w:multiLevelType w:val="multilevel"/>
     <w:tmpl w:val="518CB736"/>
@@ -11211,8 +12259,94 @@
       </w:rPr>
     </w:lvl>
   </w:abstractNum>
+  <w:abstractNum w:abstractNumId="32" w15:restartNumberingAfterBreak="0">
+    <w:nsid w:val="77D86F29"/>
+    <w:multiLevelType w:val="hybridMultilevel"/>
+    <w:tmpl w:val="C060CD5C"/>
+    <w:lvl w:ilvl="0" w:tplc="0809000F">
+      <w:start w:val="1"/>
+      <w:numFmt w:val="decimal"/>
+      <w:lvlText w:val="%1."/>
+      <w:lvlJc w:val="left"/>
+      <w:pPr>
+        <w:ind w:left="720" w:hanging="360"/>
+      </w:pPr>
+    </w:lvl>
+    <w:lvl w:ilvl="1" w:tplc="08090019">
+      <w:start w:val="1"/>
+      <w:numFmt w:val="lowerLetter"/>
+      <w:lvlText w:val="%2."/>
+      <w:lvlJc w:val="left"/>
+      <w:pPr>
+        <w:ind w:left="1440" w:hanging="360"/>
+      </w:pPr>
+    </w:lvl>
+    <w:lvl w:ilvl="2" w:tplc="0809001B">
+      <w:start w:val="1"/>
+      <w:numFmt w:val="lowerRoman"/>
+      <w:lvlText w:val="%3."/>
+      <w:lvlJc w:val="right"/>
+      <w:pPr>
+        <w:ind w:left="2160" w:hanging="180"/>
+      </w:pPr>
+    </w:lvl>
+    <w:lvl w:ilvl="3" w:tplc="0809000F">
+      <w:start w:val="1"/>
+      <w:numFmt w:val="decimal"/>
+      <w:lvlText w:val="%4."/>
+      <w:lvlJc w:val="left"/>
+      <w:pPr>
+        <w:ind w:left="2880" w:hanging="360"/>
+      </w:pPr>
+    </w:lvl>
+    <w:lvl w:ilvl="4" w:tplc="08090019">
+      <w:start w:val="1"/>
+      <w:numFmt w:val="lowerLetter"/>
+      <w:lvlText w:val="%5."/>
+      <w:lvlJc w:val="left"/>
+      <w:pPr>
+        <w:ind w:left="3600" w:hanging="360"/>
+      </w:pPr>
+    </w:lvl>
+    <w:lvl w:ilvl="5" w:tplc="0809001B">
+      <w:start w:val="1"/>
+      <w:numFmt w:val="lowerRoman"/>
+      <w:lvlText w:val="%6."/>
+      <w:lvlJc w:val="right"/>
+      <w:pPr>
+        <w:ind w:left="4320" w:hanging="180"/>
+      </w:pPr>
+    </w:lvl>
+    <w:lvl w:ilvl="6" w:tplc="0809000F">
+      <w:start w:val="1"/>
+      <w:numFmt w:val="decimal"/>
+      <w:lvlText w:val="%7."/>
+      <w:lvlJc w:val="left"/>
+      <w:pPr>
+        <w:ind w:left="5040" w:hanging="360"/>
+      </w:pPr>
+    </w:lvl>
+    <w:lvl w:ilvl="7" w:tplc="08090019">
+      <w:start w:val="1"/>
+      <w:numFmt w:val="lowerLetter"/>
+      <w:lvlText w:val="%8."/>
+      <w:lvlJc w:val="left"/>
+      <w:pPr>
+        <w:ind w:left="5760" w:hanging="360"/>
+      </w:pPr>
+    </w:lvl>
+    <w:lvl w:ilvl="8" w:tplc="0809001B">
+      <w:start w:val="1"/>
+      <w:numFmt w:val="lowerRoman"/>
+      <w:lvlText w:val="%9."/>
+      <w:lvlJc w:val="right"/>
+      <w:pPr>
+        <w:ind w:left="6480" w:hanging="180"/>
+      </w:pPr>
+    </w:lvl>
+  </w:abstractNum>
   <w:num w:numId="1">
-    <w:abstractNumId w:val="9"/>
+    <w:abstractNumId w:val="17"/>
     <w:lvlOverride w:ilvl="0">
       <w:startOverride w:val="1"/>
     </w:lvlOverride>
@@ -11242,6 +12376,249 @@
     </w:lvlOverride>
   </w:num>
   <w:num w:numId="2">
+    <w:abstractNumId w:val="8"/>
+    <w:lvlOverride w:ilvl="0">
+      <w:startOverride w:val="1"/>
+    </w:lvlOverride>
+    <w:lvlOverride w:ilvl="1">
+      <w:startOverride w:val="1"/>
+    </w:lvlOverride>
+    <w:lvlOverride w:ilvl="2">
+      <w:startOverride w:val="1"/>
+    </w:lvlOverride>
+    <w:lvlOverride w:ilvl="3">
+      <w:startOverride w:val="1"/>
+    </w:lvlOverride>
+    <w:lvlOverride w:ilvl="4">
+      <w:startOverride w:val="1"/>
+    </w:lvlOverride>
+    <w:lvlOverride w:ilvl="5">
+      <w:startOverride w:val="1"/>
+    </w:lvlOverride>
+    <w:lvlOverride w:ilvl="6">
+      <w:startOverride w:val="1"/>
+    </w:lvlOverride>
+    <w:lvlOverride w:ilvl="7">
+      <w:startOverride w:val="1"/>
+    </w:lvlOverride>
+    <w:lvlOverride w:ilvl="8">
+      <w:startOverride w:val="1"/>
+    </w:lvlOverride>
+  </w:num>
+  <w:num w:numId="3">
+    <w:abstractNumId w:val="13"/>
+    <w:lvlOverride w:ilvl="0">
+      <w:startOverride w:val="1"/>
+    </w:lvlOverride>
+    <w:lvlOverride w:ilvl="1">
+      <w:startOverride w:val="1"/>
+    </w:lvlOverride>
+    <w:lvlOverride w:ilvl="2">
+      <w:startOverride w:val="1"/>
+    </w:lvlOverride>
+    <w:lvlOverride w:ilvl="3">
+      <w:startOverride w:val="1"/>
+    </w:lvlOverride>
+    <w:lvlOverride w:ilvl="4">
+      <w:startOverride w:val="1"/>
+    </w:lvlOverride>
+    <w:lvlOverride w:ilvl="5">
+      <w:startOverride w:val="1"/>
+    </w:lvlOverride>
+    <w:lvlOverride w:ilvl="6">
+      <w:startOverride w:val="1"/>
+    </w:lvlOverride>
+    <w:lvlOverride w:ilvl="7">
+      <w:startOverride w:val="1"/>
+    </w:lvlOverride>
+    <w:lvlOverride w:ilvl="8">
+      <w:startOverride w:val="1"/>
+    </w:lvlOverride>
+  </w:num>
+  <w:num w:numId="4">
+    <w:abstractNumId w:val="25"/>
+    <w:lvlOverride w:ilvl="0">
+      <w:startOverride w:val="1"/>
+    </w:lvlOverride>
+    <w:lvlOverride w:ilvl="1">
+      <w:startOverride w:val="1"/>
+    </w:lvlOverride>
+    <w:lvlOverride w:ilvl="2">
+      <w:startOverride w:val="1"/>
+    </w:lvlOverride>
+    <w:lvlOverride w:ilvl="3">
+      <w:startOverride w:val="1"/>
+    </w:lvlOverride>
+    <w:lvlOverride w:ilvl="4">
+      <w:startOverride w:val="1"/>
+    </w:lvlOverride>
+    <w:lvlOverride w:ilvl="5">
+      <w:startOverride w:val="1"/>
+    </w:lvlOverride>
+    <w:lvlOverride w:ilvl="6">
+      <w:startOverride w:val="1"/>
+    </w:lvlOverride>
+    <w:lvlOverride w:ilvl="7">
+      <w:startOverride w:val="1"/>
+    </w:lvlOverride>
+    <w:lvlOverride w:ilvl="8">
+      <w:startOverride w:val="1"/>
+    </w:lvlOverride>
+  </w:num>
+  <w:num w:numId="5">
+    <w:abstractNumId w:val="21"/>
+    <w:lvlOverride w:ilvl="0">
+      <w:startOverride w:val="1"/>
+    </w:lvlOverride>
+    <w:lvlOverride w:ilvl="1">
+      <w:startOverride w:val="1"/>
+    </w:lvlOverride>
+    <w:lvlOverride w:ilvl="2">
+      <w:startOverride w:val="1"/>
+    </w:lvlOverride>
+    <w:lvlOverride w:ilvl="3">
+      <w:startOverride w:val="1"/>
+    </w:lvlOverride>
+    <w:lvlOverride w:ilvl="4">
+      <w:startOverride w:val="1"/>
+    </w:lvlOverride>
+    <w:lvlOverride w:ilvl="5">
+      <w:startOverride w:val="1"/>
+    </w:lvlOverride>
+    <w:lvlOverride w:ilvl="6">
+      <w:startOverride w:val="1"/>
+    </w:lvlOverride>
+    <w:lvlOverride w:ilvl="7">
+      <w:startOverride w:val="1"/>
+    </w:lvlOverride>
+    <w:lvlOverride w:ilvl="8">
+      <w:startOverride w:val="1"/>
+    </w:lvlOverride>
+  </w:num>
+  <w:num w:numId="6">
+    <w:abstractNumId w:val="15"/>
+    <w:lvlOverride w:ilvl="0">
+      <w:startOverride w:val="1"/>
+    </w:lvlOverride>
+    <w:lvlOverride w:ilvl="1">
+      <w:startOverride w:val="1"/>
+    </w:lvlOverride>
+    <w:lvlOverride w:ilvl="2">
+      <w:startOverride w:val="1"/>
+    </w:lvlOverride>
+    <w:lvlOverride w:ilvl="3">
+      <w:startOverride w:val="1"/>
+    </w:lvlOverride>
+    <w:lvlOverride w:ilvl="4">
+      <w:startOverride w:val="1"/>
+    </w:lvlOverride>
+    <w:lvlOverride w:ilvl="5">
+      <w:startOverride w:val="1"/>
+    </w:lvlOverride>
+    <w:lvlOverride w:ilvl="6">
+      <w:startOverride w:val="1"/>
+    </w:lvlOverride>
+    <w:lvlOverride w:ilvl="7">
+      <w:startOverride w:val="1"/>
+    </w:lvlOverride>
+    <w:lvlOverride w:ilvl="8">
+      <w:startOverride w:val="1"/>
+    </w:lvlOverride>
+  </w:num>
+  <w:num w:numId="7">
+    <w:abstractNumId w:val="10"/>
+    <w:lvlOverride w:ilvl="0">
+      <w:startOverride w:val="1"/>
+    </w:lvlOverride>
+    <w:lvlOverride w:ilvl="1">
+      <w:startOverride w:val="1"/>
+    </w:lvlOverride>
+    <w:lvlOverride w:ilvl="2">
+      <w:startOverride w:val="1"/>
+    </w:lvlOverride>
+    <w:lvlOverride w:ilvl="3">
+      <w:startOverride w:val="1"/>
+    </w:lvlOverride>
+    <w:lvlOverride w:ilvl="4">
+      <w:startOverride w:val="1"/>
+    </w:lvlOverride>
+    <w:lvlOverride w:ilvl="5">
+      <w:startOverride w:val="1"/>
+    </w:lvlOverride>
+    <w:lvlOverride w:ilvl="6">
+      <w:startOverride w:val="1"/>
+    </w:lvlOverride>
+    <w:lvlOverride w:ilvl="7">
+      <w:startOverride w:val="1"/>
+    </w:lvlOverride>
+    <w:lvlOverride w:ilvl="8">
+      <w:startOverride w:val="1"/>
+    </w:lvlOverride>
+  </w:num>
+  <w:num w:numId="8">
+    <w:abstractNumId w:val="18"/>
+    <w:lvlOverride w:ilvl="0">
+      <w:startOverride w:val="1"/>
+    </w:lvlOverride>
+    <w:lvlOverride w:ilvl="1">
+      <w:startOverride w:val="1"/>
+    </w:lvlOverride>
+    <w:lvlOverride w:ilvl="2">
+      <w:startOverride w:val="1"/>
+    </w:lvlOverride>
+    <w:lvlOverride w:ilvl="3">
+      <w:startOverride w:val="1"/>
+    </w:lvlOverride>
+    <w:lvlOverride w:ilvl="4">
+      <w:startOverride w:val="1"/>
+    </w:lvlOverride>
+    <w:lvlOverride w:ilvl="5">
+      <w:startOverride w:val="1"/>
+    </w:lvlOverride>
+    <w:lvlOverride w:ilvl="6">
+      <w:startOverride w:val="1"/>
+    </w:lvlOverride>
+    <w:lvlOverride w:ilvl="7">
+      <w:startOverride w:val="1"/>
+    </w:lvlOverride>
+    <w:lvlOverride w:ilvl="8">
+      <w:startOverride w:val="1"/>
+    </w:lvlOverride>
+  </w:num>
+  <w:num w:numId="9">
+    <w:abstractNumId w:val="20"/>
+    <w:lvlOverride w:ilvl="0">
+      <w:startOverride w:val="1"/>
+    </w:lvlOverride>
+    <w:lvlOverride w:ilvl="1">
+      <w:startOverride w:val="1"/>
+    </w:lvlOverride>
+    <w:lvlOverride w:ilvl="2">
+      <w:startOverride w:val="1"/>
+    </w:lvlOverride>
+    <w:lvlOverride w:ilvl="3">
+      <w:startOverride w:val="1"/>
+    </w:lvlOverride>
+    <w:lvlOverride w:ilvl="4">
+      <w:startOverride w:val="1"/>
+    </w:lvlOverride>
+    <w:lvlOverride w:ilvl="5">
+      <w:startOverride w:val="1"/>
+    </w:lvlOverride>
+    <w:lvlOverride w:ilvl="6">
+      <w:startOverride w:val="1"/>
+    </w:lvlOverride>
+    <w:lvlOverride w:ilvl="7">
+      <w:startOverride w:val="1"/>
+    </w:lvlOverride>
+    <w:lvlOverride w:ilvl="8">
+      <w:startOverride w:val="1"/>
+    </w:lvlOverride>
+  </w:num>
+  <w:num w:numId="10">
+    <w:abstractNumId w:val="28"/>
+  </w:num>
+  <w:num w:numId="11">
     <w:abstractNumId w:val="4"/>
     <w:lvlOverride w:ilvl="0">
       <w:startOverride w:val="1"/>
@@ -11271,7 +12648,7 @@
       <w:startOverride w:val="1"/>
     </w:lvlOverride>
   </w:num>
-  <w:num w:numId="3">
+  <w:num w:numId="12">
     <w:abstractNumId w:val="7"/>
     <w:lvlOverride w:ilvl="0">
       <w:startOverride w:val="1"/>
@@ -11301,278 +12678,8 @@
       <w:startOverride w:val="1"/>
     </w:lvlOverride>
   </w:num>
-  <w:num w:numId="4">
-    <w:abstractNumId w:val="15"/>
-    <w:lvlOverride w:ilvl="0">
-      <w:startOverride w:val="1"/>
-    </w:lvlOverride>
-    <w:lvlOverride w:ilvl="1">
-      <w:startOverride w:val="1"/>
-    </w:lvlOverride>
-    <w:lvlOverride w:ilvl="2">
-      <w:startOverride w:val="1"/>
-    </w:lvlOverride>
-    <w:lvlOverride w:ilvl="3">
-      <w:startOverride w:val="1"/>
-    </w:lvlOverride>
-    <w:lvlOverride w:ilvl="4">
-      <w:startOverride w:val="1"/>
-    </w:lvlOverride>
-    <w:lvlOverride w:ilvl="5">
-      <w:startOverride w:val="1"/>
-    </w:lvlOverride>
-    <w:lvlOverride w:ilvl="6">
-      <w:startOverride w:val="1"/>
-    </w:lvlOverride>
-    <w:lvlOverride w:ilvl="7">
-      <w:startOverride w:val="1"/>
-    </w:lvlOverride>
-    <w:lvlOverride w:ilvl="8">
-      <w:startOverride w:val="1"/>
-    </w:lvlOverride>
-  </w:num>
-  <w:num w:numId="5">
-    <w:abstractNumId w:val="12"/>
-    <w:lvlOverride w:ilvl="0">
-      <w:startOverride w:val="1"/>
-    </w:lvlOverride>
-    <w:lvlOverride w:ilvl="1">
-      <w:startOverride w:val="1"/>
-    </w:lvlOverride>
-    <w:lvlOverride w:ilvl="2">
-      <w:startOverride w:val="1"/>
-    </w:lvlOverride>
-    <w:lvlOverride w:ilvl="3">
-      <w:startOverride w:val="1"/>
-    </w:lvlOverride>
-    <w:lvlOverride w:ilvl="4">
-      <w:startOverride w:val="1"/>
-    </w:lvlOverride>
-    <w:lvlOverride w:ilvl="5">
-      <w:startOverride w:val="1"/>
-    </w:lvlOverride>
-    <w:lvlOverride w:ilvl="6">
-      <w:startOverride w:val="1"/>
-    </w:lvlOverride>
-    <w:lvlOverride w:ilvl="7">
-      <w:startOverride w:val="1"/>
-    </w:lvlOverride>
-    <w:lvlOverride w:ilvl="8">
-      <w:startOverride w:val="1"/>
-    </w:lvlOverride>
-  </w:num>
-  <w:num w:numId="6">
-    <w:abstractNumId w:val="8"/>
-    <w:lvlOverride w:ilvl="0">
-      <w:startOverride w:val="1"/>
-    </w:lvlOverride>
-    <w:lvlOverride w:ilvl="1">
-      <w:startOverride w:val="1"/>
-    </w:lvlOverride>
-    <w:lvlOverride w:ilvl="2">
-      <w:startOverride w:val="1"/>
-    </w:lvlOverride>
-    <w:lvlOverride w:ilvl="3">
-      <w:startOverride w:val="1"/>
-    </w:lvlOverride>
-    <w:lvlOverride w:ilvl="4">
-      <w:startOverride w:val="1"/>
-    </w:lvlOverride>
-    <w:lvlOverride w:ilvl="5">
-      <w:startOverride w:val="1"/>
-    </w:lvlOverride>
-    <w:lvlOverride w:ilvl="6">
-      <w:startOverride w:val="1"/>
-    </w:lvlOverride>
-    <w:lvlOverride w:ilvl="7">
-      <w:startOverride w:val="1"/>
-    </w:lvlOverride>
-    <w:lvlOverride w:ilvl="8">
-      <w:startOverride w:val="1"/>
-    </w:lvlOverride>
-  </w:num>
-  <w:num w:numId="7">
-    <w:abstractNumId w:val="6"/>
-    <w:lvlOverride w:ilvl="0">
-      <w:startOverride w:val="1"/>
-    </w:lvlOverride>
-    <w:lvlOverride w:ilvl="1">
-      <w:startOverride w:val="1"/>
-    </w:lvlOverride>
-    <w:lvlOverride w:ilvl="2">
-      <w:startOverride w:val="1"/>
-    </w:lvlOverride>
-    <w:lvlOverride w:ilvl="3">
-      <w:startOverride w:val="1"/>
-    </w:lvlOverride>
-    <w:lvlOverride w:ilvl="4">
-      <w:startOverride w:val="1"/>
-    </w:lvlOverride>
-    <w:lvlOverride w:ilvl="5">
-      <w:startOverride w:val="1"/>
-    </w:lvlOverride>
-    <w:lvlOverride w:ilvl="6">
-      <w:startOverride w:val="1"/>
-    </w:lvlOverride>
-    <w:lvlOverride w:ilvl="7">
-      <w:startOverride w:val="1"/>
-    </w:lvlOverride>
-    <w:lvlOverride w:ilvl="8">
-      <w:startOverride w:val="1"/>
-    </w:lvlOverride>
-  </w:num>
-  <w:num w:numId="8">
-    <w:abstractNumId w:val="10"/>
-    <w:lvlOverride w:ilvl="0">
-      <w:startOverride w:val="1"/>
-    </w:lvlOverride>
-    <w:lvlOverride w:ilvl="1">
-      <w:startOverride w:val="1"/>
-    </w:lvlOverride>
-    <w:lvlOverride w:ilvl="2">
-      <w:startOverride w:val="1"/>
-    </w:lvlOverride>
-    <w:lvlOverride w:ilvl="3">
-      <w:startOverride w:val="1"/>
-    </w:lvlOverride>
-    <w:lvlOverride w:ilvl="4">
-      <w:startOverride w:val="1"/>
-    </w:lvlOverride>
-    <w:lvlOverride w:ilvl="5">
-      <w:startOverride w:val="1"/>
-    </w:lvlOverride>
-    <w:lvlOverride w:ilvl="6">
-      <w:startOverride w:val="1"/>
-    </w:lvlOverride>
-    <w:lvlOverride w:ilvl="7">
-      <w:startOverride w:val="1"/>
-    </w:lvlOverride>
-    <w:lvlOverride w:ilvl="8">
-      <w:startOverride w:val="1"/>
-    </w:lvlOverride>
-  </w:num>
-  <w:num w:numId="9">
-    <w:abstractNumId w:val="11"/>
-    <w:lvlOverride w:ilvl="0">
-      <w:startOverride w:val="1"/>
-    </w:lvlOverride>
-    <w:lvlOverride w:ilvl="1">
-      <w:startOverride w:val="1"/>
-    </w:lvlOverride>
-    <w:lvlOverride w:ilvl="2">
-      <w:startOverride w:val="1"/>
-    </w:lvlOverride>
-    <w:lvlOverride w:ilvl="3">
-      <w:startOverride w:val="1"/>
-    </w:lvlOverride>
-    <w:lvlOverride w:ilvl="4">
-      <w:startOverride w:val="1"/>
-    </w:lvlOverride>
-    <w:lvlOverride w:ilvl="5">
-      <w:startOverride w:val="1"/>
-    </w:lvlOverride>
-    <w:lvlOverride w:ilvl="6">
-      <w:startOverride w:val="1"/>
-    </w:lvlOverride>
-    <w:lvlOverride w:ilvl="7">
-      <w:startOverride w:val="1"/>
-    </w:lvlOverride>
-    <w:lvlOverride w:ilvl="8">
-      <w:startOverride w:val="1"/>
-    </w:lvlOverride>
-  </w:num>
-  <w:num w:numId="10">
-    <w:abstractNumId w:val="16"/>
-    <w:lvlOverride w:ilvl="0">
-      <w:startOverride w:val="1"/>
-    </w:lvlOverride>
-    <w:lvlOverride w:ilvl="1">
-      <w:startOverride w:val="1"/>
-    </w:lvlOverride>
-    <w:lvlOverride w:ilvl="2">
-      <w:startOverride w:val="1"/>
-    </w:lvlOverride>
-    <w:lvlOverride w:ilvl="3">
-      <w:startOverride w:val="1"/>
-    </w:lvlOverride>
-    <w:lvlOverride w:ilvl="4">
-      <w:startOverride w:val="1"/>
-    </w:lvlOverride>
-    <w:lvlOverride w:ilvl="5">
-      <w:startOverride w:val="1"/>
-    </w:lvlOverride>
-    <w:lvlOverride w:ilvl="6">
-      <w:startOverride w:val="1"/>
-    </w:lvlOverride>
-    <w:lvlOverride w:ilvl="7">
-      <w:startOverride w:val="1"/>
-    </w:lvlOverride>
-    <w:lvlOverride w:ilvl="8">
-      <w:startOverride w:val="1"/>
-    </w:lvlOverride>
-  </w:num>
-  <w:num w:numId="11">
-    <w:abstractNumId w:val="2"/>
-    <w:lvlOverride w:ilvl="0">
-      <w:startOverride w:val="1"/>
-    </w:lvlOverride>
-    <w:lvlOverride w:ilvl="1">
-      <w:startOverride w:val="1"/>
-    </w:lvlOverride>
-    <w:lvlOverride w:ilvl="2">
-      <w:startOverride w:val="1"/>
-    </w:lvlOverride>
-    <w:lvlOverride w:ilvl="3">
-      <w:startOverride w:val="1"/>
-    </w:lvlOverride>
-    <w:lvlOverride w:ilvl="4">
-      <w:startOverride w:val="1"/>
-    </w:lvlOverride>
-    <w:lvlOverride w:ilvl="5">
-      <w:startOverride w:val="1"/>
-    </w:lvlOverride>
-    <w:lvlOverride w:ilvl="6">
-      <w:startOverride w:val="1"/>
-    </w:lvlOverride>
-    <w:lvlOverride w:ilvl="7">
-      <w:startOverride w:val="1"/>
-    </w:lvlOverride>
-    <w:lvlOverride w:ilvl="8">
-      <w:startOverride w:val="1"/>
-    </w:lvlOverride>
-  </w:num>
-  <w:num w:numId="12">
-    <w:abstractNumId w:val="3"/>
-    <w:lvlOverride w:ilvl="0">
-      <w:startOverride w:val="1"/>
-    </w:lvlOverride>
-    <w:lvlOverride w:ilvl="1">
-      <w:startOverride w:val="1"/>
-    </w:lvlOverride>
-    <w:lvlOverride w:ilvl="2">
-      <w:startOverride w:val="1"/>
-    </w:lvlOverride>
-    <w:lvlOverride w:ilvl="3">
-      <w:startOverride w:val="1"/>
-    </w:lvlOverride>
-    <w:lvlOverride w:ilvl="4">
-      <w:startOverride w:val="1"/>
-    </w:lvlOverride>
-    <w:lvlOverride w:ilvl="5">
-      <w:startOverride w:val="1"/>
-    </w:lvlOverride>
-    <w:lvlOverride w:ilvl="6">
-      <w:startOverride w:val="1"/>
-    </w:lvlOverride>
-    <w:lvlOverride w:ilvl="7">
-      <w:startOverride w:val="1"/>
-    </w:lvlOverride>
-    <w:lvlOverride w:ilvl="8">
-      <w:startOverride w:val="1"/>
-    </w:lvlOverride>
-  </w:num>
   <w:num w:numId="13">
-    <w:abstractNumId w:val="14"/>
+    <w:abstractNumId w:val="24"/>
   </w:num>
   <w:num w:numId="14">
     <w:abstractNumId w:val="0"/>
@@ -11605,7 +12712,7 @@
     </w:lvlOverride>
   </w:num>
   <w:num w:numId="15">
-    <w:abstractNumId w:val="17"/>
+    <w:abstractNumId w:val="31"/>
     <w:lvlOverride w:ilvl="0">
       <w:startOverride w:val="1"/>
     </w:lvlOverride>
@@ -11635,10 +12742,10 @@
     </w:lvlOverride>
   </w:num>
   <w:num w:numId="16">
-    <w:abstractNumId w:val="5"/>
+    <w:abstractNumId w:val="9"/>
   </w:num>
   <w:num w:numId="17">
-    <w:abstractNumId w:val="1"/>
+    <w:abstractNumId w:val="3"/>
     <w:lvlOverride w:ilvl="0">
       <w:startOverride w:val="1"/>
     </w:lvlOverride>
@@ -11668,7 +12775,7 @@
     </w:lvlOverride>
   </w:num>
   <w:num w:numId="18">
-    <w:abstractNumId w:val="13"/>
+    <w:abstractNumId w:val="23"/>
     <w:lvlOverride w:ilvl="0">
       <w:startOverride w:val="1"/>
     </w:lvlOverride>
@@ -11697,6 +12804,52 @@
       <w:startOverride w:val="1"/>
     </w:lvlOverride>
   </w:num>
+  <w:num w:numId="19">
+    <w:abstractNumId w:val="30"/>
+  </w:num>
+  <w:num w:numId="20">
+    <w:abstractNumId w:val="26"/>
+  </w:num>
+  <w:num w:numId="21">
+    <w:abstractNumId w:val="22"/>
+  </w:num>
+  <w:num w:numId="22">
+    <w:abstractNumId w:val="32"/>
+  </w:num>
+  <w:num w:numId="23">
+    <w:abstractNumId w:val="14"/>
+  </w:num>
+  <w:num w:numId="24">
+    <w:abstractNumId w:val="16"/>
+  </w:num>
+  <w:num w:numId="25">
+    <w:abstractNumId w:val="27"/>
+  </w:num>
+  <w:num w:numId="26">
+    <w:abstractNumId w:val="29"/>
+  </w:num>
+  <w:num w:numId="27">
+    <w:abstractNumId w:val="2"/>
+  </w:num>
+  <w:num w:numId="28">
+    <w:abstractNumId w:val="11"/>
+  </w:num>
+  <w:num w:numId="29">
+    <w:abstractNumId w:val="1"/>
+  </w:num>
+  <w:num w:numId="30">
+    <w:abstractNumId w:val="19"/>
+  </w:num>
+  <w:num w:numId="31">
+    <w:abstractNumId w:val="5"/>
+  </w:num>
+  <w:num w:numId="32">
+    <w:abstractNumId w:val="6"/>
+  </w:num>
+  <w:num w:numId="33">
+    <w:abstractNumId w:val="12"/>
+  </w:num>
+  <w:numIdMacAtCleanup w:val="33"/>
 </w:numbering>
 </file>
 
@@ -11823,6 +12976,7 @@
     <w:lsdException w:name="HTML Sample" w:semiHidden="1" w:unhideWhenUsed="1"/>
     <w:lsdException w:name="HTML Typewriter" w:semiHidden="1" w:unhideWhenUsed="1"/>
     <w:lsdException w:name="HTML Variable" w:semiHidden="1" w:unhideWhenUsed="1"/>
+    <w:lsdException w:name="Normal Table" w:semiHidden="1" w:unhideWhenUsed="1"/>
     <w:lsdException w:name="annotation subject" w:semiHidden="1" w:unhideWhenUsed="1"/>
     <w:lsdException w:name="No List" w:semiHidden="1" w:unhideWhenUsed="1"/>
     <w:lsdException w:name="Outline List 1" w:semiHidden="1" w:unhideWhenUsed="1"/>
@@ -11869,8 +13023,10 @@
     <w:lsdException w:name="Table Subtle 2" w:semiHidden="1" w:unhideWhenUsed="1"/>
     <w:lsdException w:name="Table Web 1" w:semiHidden="1" w:unhideWhenUsed="1"/>
     <w:lsdException w:name="Table Web 2" w:semiHidden="1" w:unhideWhenUsed="1"/>
+    <w:lsdException w:name="Table Web 3" w:semiHidden="1" w:unhideWhenUsed="1"/>
     <w:lsdException w:name="Balloon Text" w:semiHidden="1" w:unhideWhenUsed="1"/>
     <w:lsdException w:name="Table Grid" w:uiPriority="59"/>
+    <w:lsdException w:name="Table Theme" w:semiHidden="1" w:unhideWhenUsed="1"/>
     <w:lsdException w:name="Placeholder Text" w:semiHidden="1"/>
     <w:lsdException w:name="No Spacing" w:uiPriority="1" w:qFormat="1"/>
     <w:lsdException w:name="Light Shading" w:uiPriority="60"/>

</xml_diff>